<commit_message>
added 2 in front of the title
</commit_message>
<xml_diff>
--- a/ProjReq_ 2. System Environment.docx
+++ b/ProjReq_ 2. System Environment.docx
@@ -1,95 +1,88 @@
 
 <file path=word/document.xml><?xml version="1.0" encoding="utf-8"?>
-<w:document xmlns:mc="http://schemas.openxmlformats.org/markup-compatibility/2006" xmlns:o="urn:schemas-microsoft-com:office:office" xmlns:r="http://schemas.openxmlformats.org/officeDocument/2006/relationships" xmlns:m="http://schemas.openxmlformats.org/officeDocument/2006/math" xmlns:v="urn:schemas-microsoft-com:vml" xmlns:wp="http://schemas.openxmlformats.org/drawingml/2006/wordprocessingDrawing" xmlns:w10="urn:schemas-microsoft-com:office:word" xmlns:w="http://schemas.openxmlformats.org/wordprocessingml/2006/main" xmlns:wne="http://schemas.microsoft.com/office/word/2006/wordml" xmlns:sl="http://schemas.openxmlformats.org/schemaLibrary/2006/main" xmlns:a="http://schemas.openxmlformats.org/drawingml/2006/main" xmlns:pic="http://schemas.openxmlformats.org/drawingml/2006/picture" xmlns:c="http://schemas.openxmlformats.org/drawingml/2006/chart" xmlns:lc="http://schemas.openxmlformats.org/drawingml/2006/lockedCanvas" xmlns:dgm="http://schemas.openxmlformats.org/drawingml/2006/diagram" xmlns:wps="http://schemas.microsoft.com/office/word/2010/wordprocessingShape" xmlns:wpg="http://schemas.microsoft.com/office/word/2010/wordprocessingGroup" xmlns:w14="http://schemas.microsoft.com/office/word/2010/wordml" xmlns:w15="http://schemas.microsoft.com/office/word/2012/wordml">
+<w:document xmlns:wpc="http://schemas.microsoft.com/office/word/2010/wordprocessingCanvas" xmlns:cx="http://schemas.microsoft.com/office/drawing/2014/chartex" xmlns:cx1="http://schemas.microsoft.com/office/drawing/2015/9/8/chartex" xmlns:cx2="http://schemas.microsoft.com/office/drawing/2015/10/21/chartex" xmlns:cx3="http://schemas.microsoft.com/office/drawing/2016/5/9/chartex" xmlns:cx4="http://schemas.microsoft.com/office/drawing/2016/5/10/chartex" xmlns:cx5="http://schemas.microsoft.com/office/drawing/2016/5/11/chartex" xmlns:cx6="http://schemas.microsoft.com/office/drawing/2016/5/12/chartex" xmlns:cx7="http://schemas.microsoft.com/office/drawing/2016/5/13/chartex" xmlns:cx8="http://schemas.microsoft.com/office/drawing/2016/5/14/chartex" xmlns:mc="http://schemas.openxmlformats.org/markup-compatibility/2006" xmlns:aink="http://schemas.microsoft.com/office/drawing/2016/ink" xmlns:am3d="http://schemas.microsoft.com/office/drawing/2017/model3d" xmlns:o="urn:schemas-microsoft-com:office:office" xmlns:r="http://schemas.openxmlformats.org/officeDocument/2006/relationships" xmlns:m="http://schemas.openxmlformats.org/officeDocument/2006/math" xmlns:v="urn:schemas-microsoft-com:vml" xmlns:wp14="http://schemas.microsoft.com/office/word/2010/wordprocessingDrawing" xmlns:wp="http://schemas.openxmlformats.org/drawingml/2006/wordprocessingDrawing" xmlns:w10="urn:schemas-microsoft-com:office:word" xmlns:w="http://schemas.openxmlformats.org/wordprocessingml/2006/main" xmlns:w14="http://schemas.microsoft.com/office/word/2010/wordml" xmlns:w15="http://schemas.microsoft.com/office/word/2012/wordml" xmlns:w16cid="http://schemas.microsoft.com/office/word/2016/wordml/cid" xmlns:w16se="http://schemas.microsoft.com/office/word/2015/wordml/symex" xmlns:wpg="http://schemas.microsoft.com/office/word/2010/wordprocessingGroup" xmlns:wpi="http://schemas.microsoft.com/office/word/2010/wordprocessingInk" xmlns:wne="http://schemas.microsoft.com/office/word/2006/wordml" xmlns:wps="http://schemas.microsoft.com/office/word/2010/wordprocessingShape" mc:Ignorable="w14 w15 w16se w16cid wp14">
   <w:background w:color="FFFFFF"/>
   <w:body>
-    <w:p>
-      <w:pPr>
-        <w:rPr/>
-      </w:pPr>
-      <w:r>
-        <w:rPr>
-          <w:rtl w:val="0"/>
-        </w:rPr>
-      </w:r>
-    </w:p>
-    <w:p>
-      <w:pPr>
-        <w:rPr/>
-      </w:pPr>
-      <w:r>
-        <w:rPr>
-          <w:rtl w:val="0"/>
-        </w:rPr>
-      </w:r>
-    </w:p>
-    <w:p>
-      <w:pPr>
-        <w:rPr>
-          <w:b w:val="1"/>
+    <w:p/>
+    <w:p>
+      <w:bookmarkStart w:id="0" w:name="_GoBack"/>
+      <w:bookmarkEnd w:id="0"/>
+    </w:p>
+    <w:p>
+      <w:pPr>
+        <w:rPr>
+          <w:b/>
           <w:sz w:val="28"/>
           <w:szCs w:val="28"/>
         </w:rPr>
       </w:pPr>
       <w:r>
         <w:rPr>
-          <w:b w:val="1"/>
+          <w:b/>
           <w:sz w:val="28"/>
           <w:szCs w:val="28"/>
-          <w:rtl w:val="0"/>
-        </w:rPr>
-        <w:t xml:space="preserve">System Environment</w:t>
-      </w:r>
-    </w:p>
-    <w:p>
-      <w:pPr>
-        <w:rPr>
-          <w:b w:val="1"/>
-          <w:sz w:val="24"/>
-          <w:szCs w:val="24"/>
-        </w:rPr>
-      </w:pPr>
-      <w:r>
-        <w:rPr>
-          <w:b w:val="1"/>
-          <w:sz w:val="24"/>
-          <w:szCs w:val="24"/>
-          <w:rtl w:val="0"/>
+        </w:rPr>
+        <w:t xml:space="preserve">2 </w:t>
+      </w:r>
+      <w:r>
+        <w:rPr>
+          <w:b/>
+          <w:sz w:val="28"/>
+          <w:szCs w:val="28"/>
+        </w:rPr>
+        <w:t>System Environment</w:t>
+      </w:r>
+    </w:p>
+    <w:p>
+      <w:pPr>
+        <w:rPr>
+          <w:b/>
+          <w:sz w:val="24"/>
+          <w:szCs w:val="24"/>
+        </w:rPr>
+      </w:pPr>
+      <w:r>
+        <w:rPr>
+          <w:b/>
+          <w:sz w:val="24"/>
+          <w:szCs w:val="24"/>
         </w:rPr>
         <w:tab/>
-        <w:t xml:space="preserve">Structure of the System:</w:t>
+        <w:t>Structure of the System:</w:t>
       </w:r>
     </w:p>
     <w:p>
       <w:pPr>
         <w:ind w:left="720" w:firstLine="720"/>
         <w:rPr>
-          <w:b w:val="1"/>
-          <w:sz w:val="24"/>
-          <w:szCs w:val="24"/>
-        </w:rPr>
-      </w:pPr>
-      <w:r>
-        <w:rPr>
-          <w:b w:val="1"/>
+          <w:b/>
+          <w:sz w:val="24"/>
+          <w:szCs w:val="24"/>
+        </w:rPr>
+      </w:pPr>
+      <w:r>
+        <w:rPr>
+          <w:b/>
+          <w:noProof/>
           <w:sz w:val="24"/>
           <w:szCs w:val="24"/>
         </w:rPr>
         <w:drawing>
-          <wp:inline distB="114300" distT="114300" distL="114300" distR="114300">
+          <wp:inline distT="114300" distB="114300" distL="114300" distR="114300">
             <wp:extent cx="3994026" cy="6215063"/>
-            <wp:effectExtent b="0" l="0" r="0" t="0"/>
+            <wp:effectExtent l="0" t="0" r="0" b="0"/>
             <wp:docPr id="1" name="image1.png"/>
-            <a:graphic>
+            <wp:cNvGraphicFramePr/>
+            <a:graphic xmlns:a="http://schemas.openxmlformats.org/drawingml/2006/main">
               <a:graphicData uri="http://schemas.openxmlformats.org/drawingml/2006/picture">
-                <pic:pic>
+                <pic:pic xmlns:pic="http://schemas.openxmlformats.org/drawingml/2006/picture">
                   <pic:nvPicPr>
                     <pic:cNvPr id="0" name="image1.png"/>
                     <pic:cNvPicPr preferRelativeResize="0"/>
                   </pic:nvPicPr>
                   <pic:blipFill>
-                    <a:blip r:embed="rId6"/>
-                    <a:srcRect b="0" l="0" r="0" t="0"/>
+                    <a:blip r:embed="rId5"/>
+                    <a:srcRect/>
                     <a:stretch>
                       <a:fillRect/>
                     </a:stretch>
@@ -99,7 +92,9 @@
                       <a:off x="0" y="0"/>
                       <a:ext cx="3994026" cy="6215063"/>
                     </a:xfrm>
-                    <a:prstGeom prst="rect"/>
+                    <a:prstGeom prst="rect">
+                      <a:avLst/>
+                    </a:prstGeom>
                     <a:ln/>
                   </pic:spPr>
                 </pic:pic>
@@ -108,29 +103,23 @@
           </wp:inline>
         </w:drawing>
       </w:r>
-      <w:r>
-        <w:rPr>
-          <w:rtl w:val="0"/>
-        </w:rPr>
-      </w:r>
-    </w:p>
-    <w:p>
-      <w:pPr>
-        <w:rPr>
-          <w:b w:val="1"/>
-          <w:sz w:val="24"/>
-          <w:szCs w:val="24"/>
-        </w:rPr>
-      </w:pPr>
-      <w:r>
-        <w:rPr>
-          <w:b w:val="1"/>
-          <w:sz w:val="24"/>
-          <w:szCs w:val="24"/>
-          <w:rtl w:val="0"/>
+    </w:p>
+    <w:p>
+      <w:pPr>
+        <w:rPr>
+          <w:b/>
+          <w:sz w:val="24"/>
+          <w:szCs w:val="24"/>
+        </w:rPr>
+      </w:pPr>
+      <w:r>
+        <w:rPr>
+          <w:b/>
+          <w:sz w:val="24"/>
+          <w:szCs w:val="24"/>
         </w:rPr>
         <w:tab/>
-        <w:t xml:space="preserve">Hardware/Software:</w:t>
+        <w:t>Hardware/Software:</w:t>
       </w:r>
     </w:p>
     <w:p>
@@ -139,19 +128,17 @@
           <w:ilvl w:val="0"/>
           <w:numId w:val="3"/>
         </w:numPr>
-        <w:ind w:left="1440" w:hanging="360"/>
-        <w:rPr>
-          <w:sz w:val="24"/>
-          <w:szCs w:val="24"/>
-        </w:rPr>
-      </w:pPr>
-      <w:r>
-        <w:rPr>
-          <w:sz w:val="24"/>
-          <w:szCs w:val="24"/>
-          <w:rtl w:val="0"/>
-        </w:rPr>
-        <w:t xml:space="preserve">Apache Tomcat v8.5 Server</w:t>
+        <w:rPr>
+          <w:sz w:val="24"/>
+          <w:szCs w:val="24"/>
+        </w:rPr>
+      </w:pPr>
+      <w:r>
+        <w:rPr>
+          <w:sz w:val="24"/>
+          <w:szCs w:val="24"/>
+        </w:rPr>
+        <w:t>Apache Tomcat v8.5 Server</w:t>
       </w:r>
     </w:p>
     <w:p>
@@ -160,20 +147,41 @@
           <w:ilvl w:val="1"/>
           <w:numId w:val="3"/>
         </w:numPr>
-        <w:ind w:left="2160" w:hanging="360"/>
-        <w:rPr>
-          <w:sz w:val="24"/>
-          <w:szCs w:val="24"/>
-          <w:u w:val="none"/>
-        </w:rPr>
-      </w:pPr>
-      <w:r>
-        <w:rPr>
-          <w:sz w:val="24"/>
-          <w:szCs w:val="24"/>
-          <w:rtl w:val="0"/>
-        </w:rPr>
-        <w:t xml:space="preserve">Apache Tomcat, an open-source web server, allows users to run their web-based applications developed with Java on their local host servers. With the server, users are able to run Java Server Pages, JSP, files and Java servlets, Java programs.</w:t>
+        <w:rPr>
+          <w:sz w:val="24"/>
+          <w:szCs w:val="24"/>
+        </w:rPr>
+      </w:pPr>
+      <w:r>
+        <w:rPr>
+          <w:sz w:val="24"/>
+          <w:szCs w:val="24"/>
+        </w:rPr>
+        <w:t xml:space="preserve">Apache Tomcat, an open-source web server, allows users to run their web-based applications developed with Java on their local </w:t>
+      </w:r>
+      <w:r>
+        <w:rPr>
+          <w:sz w:val="24"/>
+          <w:szCs w:val="24"/>
+        </w:rPr>
+        <w:lastRenderedPageBreak/>
+        <w:t xml:space="preserve">host servers. With the server, users </w:t>
+      </w:r>
+      <w:proofErr w:type="gramStart"/>
+      <w:r>
+        <w:rPr>
+          <w:sz w:val="24"/>
+          <w:szCs w:val="24"/>
+        </w:rPr>
+        <w:t>are able to</w:t>
+      </w:r>
+      <w:proofErr w:type="gramEnd"/>
+      <w:r>
+        <w:rPr>
+          <w:sz w:val="24"/>
+          <w:szCs w:val="24"/>
+        </w:rPr>
+        <w:t xml:space="preserve"> run Java Server Pages, JSP, files and Java servlets, Java programs.</w:t>
       </w:r>
     </w:p>
     <w:p>
@@ -182,19 +190,24 @@
           <w:ilvl w:val="0"/>
           <w:numId w:val="3"/>
         </w:numPr>
-        <w:ind w:left="1440" w:hanging="360"/>
-        <w:rPr>
-          <w:sz w:val="24"/>
-          <w:szCs w:val="24"/>
-        </w:rPr>
-      </w:pPr>
-      <w:r>
-        <w:rPr>
-          <w:sz w:val="24"/>
-          <w:szCs w:val="24"/>
-          <w:rtl w:val="0"/>
-        </w:rPr>
-        <w:t xml:space="preserve">Eclipse IDE for 2019-09 </w:t>
+        <w:rPr>
+          <w:sz w:val="24"/>
+          <w:szCs w:val="24"/>
+        </w:rPr>
+      </w:pPr>
+      <w:r>
+        <w:rPr>
+          <w:sz w:val="24"/>
+          <w:szCs w:val="24"/>
+        </w:rPr>
+        <w:t>Eclipse IDE f</w:t>
+      </w:r>
+      <w:r>
+        <w:rPr>
+          <w:sz w:val="24"/>
+          <w:szCs w:val="24"/>
+        </w:rPr>
+        <w:t xml:space="preserve">or 2019-09 </w:t>
       </w:r>
     </w:p>
     <w:p>
@@ -203,19 +216,17 @@
           <w:ilvl w:val="1"/>
           <w:numId w:val="3"/>
         </w:numPr>
-        <w:ind w:left="2160" w:hanging="360"/>
-        <w:rPr>
-          <w:sz w:val="24"/>
-          <w:szCs w:val="24"/>
-        </w:rPr>
-      </w:pPr>
-      <w:r>
-        <w:rPr>
-          <w:sz w:val="24"/>
-          <w:szCs w:val="24"/>
-          <w:rtl w:val="0"/>
-        </w:rPr>
-        <w:t xml:space="preserve">An integrated development environment for Java Enterprise Edition (EE) used for web-development and web-applications. It includes the tools required to develop in both Java and JavaScript.</w:t>
+        <w:rPr>
+          <w:sz w:val="24"/>
+          <w:szCs w:val="24"/>
+        </w:rPr>
+      </w:pPr>
+      <w:r>
+        <w:rPr>
+          <w:sz w:val="24"/>
+          <w:szCs w:val="24"/>
+        </w:rPr>
+        <w:t>An integrated development environment for Java Enterprise Edition (EE) used for web-development and web-applications. It includes the tools required to develop in both Java and JavaScript.</w:t>
       </w:r>
     </w:p>
     <w:p>
@@ -224,20 +235,17 @@
           <w:ilvl w:val="0"/>
           <w:numId w:val="3"/>
         </w:numPr>
-        <w:ind w:left="1440" w:hanging="360"/>
-        <w:rPr>
-          <w:sz w:val="24"/>
-          <w:szCs w:val="24"/>
-          <w:u w:val="none"/>
-        </w:rPr>
-      </w:pPr>
-      <w:r>
-        <w:rPr>
-          <w:sz w:val="24"/>
-          <w:szCs w:val="24"/>
-          <w:rtl w:val="0"/>
-        </w:rPr>
-        <w:t xml:space="preserve">MacOS/Windows OS</w:t>
+        <w:rPr>
+          <w:sz w:val="24"/>
+          <w:szCs w:val="24"/>
+        </w:rPr>
+      </w:pPr>
+      <w:r>
+        <w:rPr>
+          <w:sz w:val="24"/>
+          <w:szCs w:val="24"/>
+        </w:rPr>
+        <w:t>MacOS/Windows OS</w:t>
       </w:r>
     </w:p>
     <w:p>
@@ -246,20 +254,24 @@
           <w:ilvl w:val="1"/>
           <w:numId w:val="3"/>
         </w:numPr>
-        <w:ind w:left="2160" w:hanging="360"/>
-        <w:rPr>
-          <w:sz w:val="24"/>
-          <w:szCs w:val="24"/>
-          <w:u w:val="none"/>
-        </w:rPr>
-      </w:pPr>
-      <w:r>
-        <w:rPr>
-          <w:sz w:val="24"/>
-          <w:szCs w:val="24"/>
-          <w:rtl w:val="0"/>
-        </w:rPr>
-        <w:t xml:space="preserve">Our team will be using both Mac and Windows operating systems based on each members’ preferences. Regardless of the OS, all members will be using the same software to develop the system.</w:t>
+        <w:rPr>
+          <w:sz w:val="24"/>
+          <w:szCs w:val="24"/>
+        </w:rPr>
+      </w:pPr>
+      <w:r>
+        <w:rPr>
+          <w:sz w:val="24"/>
+          <w:szCs w:val="24"/>
+        </w:rPr>
+        <w:t>Our team will be using both Mac and Wi</w:t>
+      </w:r>
+      <w:r>
+        <w:rPr>
+          <w:sz w:val="24"/>
+          <w:szCs w:val="24"/>
+        </w:rPr>
+        <w:t>ndows operating systems based on each members’ preferences. Regardless of the OS, all members will be using the same software to develop the system.</w:t>
       </w:r>
     </w:p>
     <w:p>
@@ -268,21 +280,20 @@
           <w:ilvl w:val="0"/>
           <w:numId w:val="3"/>
         </w:numPr>
-        <w:ind w:left="1440" w:hanging="360"/>
-        <w:rPr>
-          <w:sz w:val="24"/>
-          <w:szCs w:val="24"/>
-          <w:u w:val="none"/>
-        </w:rPr>
-      </w:pPr>
-      <w:r>
-        <w:rPr>
-          <w:sz w:val="24"/>
-          <w:szCs w:val="24"/>
-          <w:rtl w:val="0"/>
-        </w:rPr>
-        <w:t xml:space="preserve">GearHost</w:t>
-      </w:r>
+        <w:rPr>
+          <w:sz w:val="24"/>
+          <w:szCs w:val="24"/>
+        </w:rPr>
+      </w:pPr>
+      <w:proofErr w:type="spellStart"/>
+      <w:r>
+        <w:rPr>
+          <w:sz w:val="24"/>
+          <w:szCs w:val="24"/>
+        </w:rPr>
+        <w:t>GearHost</w:t>
+      </w:r>
+      <w:proofErr w:type="spellEnd"/>
     </w:p>
     <w:p>
       <w:pPr>
@@ -290,39 +301,51 @@
           <w:ilvl w:val="1"/>
           <w:numId w:val="3"/>
         </w:numPr>
-        <w:ind w:left="2160" w:hanging="360"/>
-        <w:rPr>
-          <w:sz w:val="24"/>
-          <w:szCs w:val="24"/>
-          <w:u w:val="none"/>
-        </w:rPr>
-      </w:pPr>
-      <w:r>
-        <w:rPr>
-          <w:sz w:val="24"/>
-          <w:szCs w:val="24"/>
-          <w:rtl w:val="0"/>
-        </w:rPr>
-        <w:t xml:space="preserve">GearHost is a free web-hosting platform that allows for MySQL database testing. The platform allows users to directly publish from either their computer or from their git, making it easy for us to pull from a local or remote location.</w:t>
-      </w:r>
-    </w:p>
-    <w:p>
-      <w:pPr>
-        <w:rPr>
-          <w:b w:val="1"/>
-          <w:sz w:val="24"/>
-          <w:szCs w:val="24"/>
-        </w:rPr>
-      </w:pPr>
-      <w:r>
-        <w:rPr>
-          <w:b w:val="1"/>
-          <w:sz w:val="24"/>
-          <w:szCs w:val="24"/>
-          <w:rtl w:val="0"/>
+        <w:rPr>
+          <w:sz w:val="24"/>
+          <w:szCs w:val="24"/>
+        </w:rPr>
+      </w:pPr>
+      <w:proofErr w:type="spellStart"/>
+      <w:r>
+        <w:rPr>
+          <w:sz w:val="24"/>
+          <w:szCs w:val="24"/>
+        </w:rPr>
+        <w:t>GearHost</w:t>
+      </w:r>
+      <w:proofErr w:type="spellEnd"/>
+      <w:r>
+        <w:rPr>
+          <w:sz w:val="24"/>
+          <w:szCs w:val="24"/>
+        </w:rPr>
+        <w:t xml:space="preserve"> is a free web-hosting platform that allows for MySQL database testing. The platform allow</w:t>
+      </w:r>
+      <w:r>
+        <w:rPr>
+          <w:sz w:val="24"/>
+          <w:szCs w:val="24"/>
+        </w:rPr>
+        <w:t>s users to directly publish from either their computer or from their git, making it easy for us to pull from a local or remote location.</w:t>
+      </w:r>
+    </w:p>
+    <w:p>
+      <w:pPr>
+        <w:rPr>
+          <w:b/>
+          <w:sz w:val="24"/>
+          <w:szCs w:val="24"/>
+        </w:rPr>
+      </w:pPr>
+      <w:r>
+        <w:rPr>
+          <w:b/>
+          <w:sz w:val="24"/>
+          <w:szCs w:val="24"/>
         </w:rPr>
         <w:tab/>
-        <w:t xml:space="preserve">RDBMS:</w:t>
+        <w:t>RDBMS:</w:t>
       </w:r>
     </w:p>
     <w:p>
@@ -331,19 +354,17 @@
           <w:ilvl w:val="0"/>
           <w:numId w:val="1"/>
         </w:numPr>
-        <w:ind w:left="1440" w:hanging="360"/>
-        <w:rPr>
-          <w:sz w:val="24"/>
-          <w:szCs w:val="24"/>
-        </w:rPr>
-      </w:pPr>
-      <w:r>
-        <w:rPr>
-          <w:sz w:val="24"/>
-          <w:szCs w:val="24"/>
-          <w:rtl w:val="0"/>
-        </w:rPr>
-        <w:t xml:space="preserve">MySQL server 8.0.17</w:t>
+        <w:rPr>
+          <w:sz w:val="24"/>
+          <w:szCs w:val="24"/>
+        </w:rPr>
+      </w:pPr>
+      <w:r>
+        <w:rPr>
+          <w:sz w:val="24"/>
+          <w:szCs w:val="24"/>
+        </w:rPr>
+        <w:t>MySQL server 8.0.17</w:t>
       </w:r>
     </w:p>
     <w:p>
@@ -352,20 +373,40 @@
           <w:ilvl w:val="1"/>
           <w:numId w:val="1"/>
         </w:numPr>
-        <w:ind w:left="2160" w:hanging="360"/>
-        <w:rPr>
-          <w:sz w:val="24"/>
-          <w:szCs w:val="24"/>
-          <w:u w:val="none"/>
-        </w:rPr>
-      </w:pPr>
-      <w:r>
-        <w:rPr>
-          <w:sz w:val="24"/>
-          <w:szCs w:val="24"/>
-          <w:rtl w:val="0"/>
-        </w:rPr>
-        <w:t xml:space="preserve">Our team will be using MySQL to input, edit, and store our data. The server will be ran within our local host for running and testing during early development.</w:t>
+        <w:rPr>
+          <w:sz w:val="24"/>
+          <w:szCs w:val="24"/>
+        </w:rPr>
+      </w:pPr>
+      <w:r>
+        <w:rPr>
+          <w:sz w:val="24"/>
+          <w:szCs w:val="24"/>
+        </w:rPr>
+        <w:t xml:space="preserve">Our team will be using MySQL to input, edit, and store our data. The server will be </w:t>
+      </w:r>
+      <w:proofErr w:type="gramStart"/>
+      <w:r>
+        <w:rPr>
+          <w:sz w:val="24"/>
+          <w:szCs w:val="24"/>
+        </w:rPr>
+        <w:t>ran</w:t>
+      </w:r>
+      <w:proofErr w:type="gramEnd"/>
+      <w:r>
+        <w:rPr>
+          <w:sz w:val="24"/>
+          <w:szCs w:val="24"/>
+        </w:rPr>
+        <w:t xml:space="preserve"> wit</w:t>
+      </w:r>
+      <w:r>
+        <w:rPr>
+          <w:sz w:val="24"/>
+          <w:szCs w:val="24"/>
+        </w:rPr>
+        <w:t>hin our local host for running and testing during early development.</w:t>
       </w:r>
     </w:p>
     <w:p>
@@ -374,19 +415,17 @@
           <w:ilvl w:val="0"/>
           <w:numId w:val="1"/>
         </w:numPr>
-        <w:ind w:left="1440" w:hanging="360"/>
-        <w:rPr>
-          <w:sz w:val="24"/>
-          <w:szCs w:val="24"/>
-        </w:rPr>
-      </w:pPr>
-      <w:r>
-        <w:rPr>
-          <w:sz w:val="24"/>
-          <w:szCs w:val="24"/>
-          <w:rtl w:val="0"/>
-        </w:rPr>
-        <w:t xml:space="preserve">MySQL Workbench v8.0.17</w:t>
+        <w:rPr>
+          <w:sz w:val="24"/>
+          <w:szCs w:val="24"/>
+        </w:rPr>
+      </w:pPr>
+      <w:r>
+        <w:rPr>
+          <w:sz w:val="24"/>
+          <w:szCs w:val="24"/>
+        </w:rPr>
+        <w:t>MySQL Workbench v8.0.17</w:t>
       </w:r>
     </w:p>
     <w:p>
@@ -395,39 +434,42 @@
           <w:ilvl w:val="1"/>
           <w:numId w:val="1"/>
         </w:numPr>
-        <w:ind w:left="2160" w:hanging="360"/>
-        <w:rPr>
-          <w:sz w:val="24"/>
-          <w:szCs w:val="24"/>
-          <w:u w:val="none"/>
-        </w:rPr>
-      </w:pPr>
-      <w:r>
-        <w:rPr>
-          <w:sz w:val="24"/>
-          <w:szCs w:val="24"/>
-          <w:rtl w:val="0"/>
-        </w:rPr>
-        <w:t xml:space="preserve">MySQL Workbench is a tool used for MySQL database development that allows users to visually view their database structure and values. Users can also generate and manage their database directly through the workbench.</w:t>
-      </w:r>
-    </w:p>
-    <w:p>
-      <w:pPr>
-        <w:rPr>
-          <w:b w:val="1"/>
-          <w:sz w:val="24"/>
-          <w:szCs w:val="24"/>
-        </w:rPr>
-      </w:pPr>
-      <w:r>
-        <w:rPr>
-          <w:b w:val="1"/>
-          <w:sz w:val="24"/>
-          <w:szCs w:val="24"/>
-          <w:rtl w:val="0"/>
+        <w:rPr>
+          <w:sz w:val="24"/>
+          <w:szCs w:val="24"/>
+        </w:rPr>
+      </w:pPr>
+      <w:r>
+        <w:rPr>
+          <w:sz w:val="24"/>
+          <w:szCs w:val="24"/>
+        </w:rPr>
+        <w:t>MySQL Workbench is a tool used for MySQL database development that allows users to visually view their database structure and values. Users can also generate and m</w:t>
+      </w:r>
+      <w:r>
+        <w:rPr>
+          <w:sz w:val="24"/>
+          <w:szCs w:val="24"/>
+        </w:rPr>
+        <w:t>anage their database directly through the workbench.</w:t>
+      </w:r>
+    </w:p>
+    <w:p>
+      <w:pPr>
+        <w:rPr>
+          <w:b/>
+          <w:sz w:val="24"/>
+          <w:szCs w:val="24"/>
+        </w:rPr>
+      </w:pPr>
+      <w:r>
+        <w:rPr>
+          <w:b/>
+          <w:sz w:val="24"/>
+          <w:szCs w:val="24"/>
         </w:rPr>
         <w:tab/>
-        <w:t xml:space="preserve">Application languages:</w:t>
+        <w:t>Application languages:</w:t>
       </w:r>
     </w:p>
     <w:p>
@@ -436,19 +478,17 @@
           <w:ilvl w:val="0"/>
           <w:numId w:val="2"/>
         </w:numPr>
-        <w:ind w:left="1440" w:hanging="360"/>
-        <w:rPr>
-          <w:sz w:val="24"/>
-          <w:szCs w:val="24"/>
-        </w:rPr>
-      </w:pPr>
-      <w:r>
-        <w:rPr>
-          <w:sz w:val="24"/>
-          <w:szCs w:val="24"/>
-          <w:rtl w:val="0"/>
-        </w:rPr>
-        <w:t xml:space="preserve">Java 8</w:t>
+        <w:rPr>
+          <w:sz w:val="24"/>
+          <w:szCs w:val="24"/>
+        </w:rPr>
+      </w:pPr>
+      <w:r>
+        <w:rPr>
+          <w:sz w:val="24"/>
+          <w:szCs w:val="24"/>
+        </w:rPr>
+        <w:t>Java 8</w:t>
       </w:r>
     </w:p>
     <w:p>
@@ -457,19 +497,17 @@
           <w:ilvl w:val="1"/>
           <w:numId w:val="2"/>
         </w:numPr>
-        <w:ind w:left="2160" w:hanging="360"/>
-        <w:rPr>
-          <w:sz w:val="24"/>
-          <w:szCs w:val="24"/>
-        </w:rPr>
-      </w:pPr>
-      <w:r>
-        <w:rPr>
-          <w:sz w:val="24"/>
-          <w:szCs w:val="24"/>
-          <w:rtl w:val="0"/>
-        </w:rPr>
-        <w:t xml:space="preserve">Our team will be using Java for our main code. Our team is most familiar with this language and with MySQL Connector/J, it would be easy to connect our Java code to MySQL.</w:t>
+        <w:rPr>
+          <w:sz w:val="24"/>
+          <w:szCs w:val="24"/>
+        </w:rPr>
+      </w:pPr>
+      <w:r>
+        <w:rPr>
+          <w:sz w:val="24"/>
+          <w:szCs w:val="24"/>
+        </w:rPr>
+        <w:t>Our team will be using Java for our main code. Our team is most familiar with this language and with MySQL Connector/J, it would be easy to connect our Java code to MySQL.</w:t>
       </w:r>
     </w:p>
     <w:p>
@@ -478,18 +516,15 @@
           <w:ilvl w:val="0"/>
           <w:numId w:val="2"/>
         </w:numPr>
-        <w:ind w:left="1440" w:hanging="360"/>
-        <w:rPr>
-          <w:sz w:val="24"/>
-          <w:szCs w:val="24"/>
-          <w:u w:val="none"/>
-        </w:rPr>
-      </w:pPr>
-      <w:r>
-        <w:rPr>
-          <w:sz w:val="24"/>
-          <w:szCs w:val="24"/>
-          <w:rtl w:val="0"/>
+        <w:rPr>
+          <w:sz w:val="24"/>
+          <w:szCs w:val="24"/>
+        </w:rPr>
+      </w:pPr>
+      <w:r>
+        <w:rPr>
+          <w:sz w:val="24"/>
+          <w:szCs w:val="24"/>
         </w:rPr>
         <w:t xml:space="preserve">Java EE </w:t>
       </w:r>
@@ -500,20 +535,33 @@
           <w:ilvl w:val="1"/>
           <w:numId w:val="2"/>
         </w:numPr>
-        <w:ind w:left="2160" w:hanging="360"/>
-        <w:rPr>
-          <w:sz w:val="24"/>
-          <w:szCs w:val="24"/>
-          <w:u w:val="none"/>
-        </w:rPr>
-      </w:pPr>
-      <w:r>
-        <w:rPr>
-          <w:sz w:val="24"/>
-          <w:szCs w:val="24"/>
-          <w:rtl w:val="0"/>
-        </w:rPr>
-        <w:t xml:space="preserve">Java EE is built based on the regular Java programming language and also includes required tools for web development. Java EE allows for the 3-tier architecture in web development: presentation, logic, and data.</w:t>
+        <w:rPr>
+          <w:sz w:val="24"/>
+          <w:szCs w:val="24"/>
+        </w:rPr>
+      </w:pPr>
+      <w:r>
+        <w:rPr>
+          <w:sz w:val="24"/>
+          <w:szCs w:val="24"/>
+        </w:rPr>
+        <w:t xml:space="preserve">Java EE is built based on the regular Java programming language </w:t>
+      </w:r>
+      <w:proofErr w:type="gramStart"/>
+      <w:r>
+        <w:rPr>
+          <w:sz w:val="24"/>
+          <w:szCs w:val="24"/>
+        </w:rPr>
+        <w:t>and also</w:t>
+      </w:r>
+      <w:proofErr w:type="gramEnd"/>
+      <w:r>
+        <w:rPr>
+          <w:sz w:val="24"/>
+          <w:szCs w:val="24"/>
+        </w:rPr>
+        <w:t xml:space="preserve"> includes required tools for web development. Java EE allows for the 3-tier architecture in web development: presentation, logic, and data.</w:t>
       </w:r>
     </w:p>
     <w:p>
@@ -522,20 +570,17 @@
           <w:ilvl w:val="0"/>
           <w:numId w:val="2"/>
         </w:numPr>
-        <w:ind w:left="1440" w:hanging="360"/>
-        <w:rPr>
-          <w:sz w:val="24"/>
-          <w:szCs w:val="24"/>
-          <w:u w:val="none"/>
-        </w:rPr>
-      </w:pPr>
-      <w:r>
-        <w:rPr>
-          <w:sz w:val="24"/>
-          <w:szCs w:val="24"/>
-          <w:rtl w:val="0"/>
-        </w:rPr>
-        <w:t xml:space="preserve">HTML</w:t>
+        <w:rPr>
+          <w:sz w:val="24"/>
+          <w:szCs w:val="24"/>
+        </w:rPr>
+      </w:pPr>
+      <w:r>
+        <w:rPr>
+          <w:sz w:val="24"/>
+          <w:szCs w:val="24"/>
+        </w:rPr>
+        <w:t>HTML</w:t>
       </w:r>
     </w:p>
     <w:p>
@@ -544,20 +589,17 @@
           <w:ilvl w:val="1"/>
           <w:numId w:val="2"/>
         </w:numPr>
-        <w:ind w:left="2160" w:hanging="360"/>
-        <w:rPr>
-          <w:sz w:val="24"/>
-          <w:szCs w:val="24"/>
-          <w:u w:val="none"/>
-        </w:rPr>
-      </w:pPr>
-      <w:r>
-        <w:rPr>
-          <w:sz w:val="24"/>
-          <w:szCs w:val="24"/>
-          <w:rtl w:val="0"/>
-        </w:rPr>
-        <w:t xml:space="preserve">HTML, Hypertext Markup Language, will be used for designing the basic formatting layout for our website.</w:t>
+        <w:rPr>
+          <w:sz w:val="24"/>
+          <w:szCs w:val="24"/>
+        </w:rPr>
+      </w:pPr>
+      <w:r>
+        <w:rPr>
+          <w:sz w:val="24"/>
+          <w:szCs w:val="24"/>
+        </w:rPr>
+        <w:t>HTML, Hypertext Markup Language, will be used for designing the basic formatting layout for our website.</w:t>
       </w:r>
     </w:p>
     <w:p>
@@ -566,20 +608,17 @@
           <w:ilvl w:val="0"/>
           <w:numId w:val="2"/>
         </w:numPr>
-        <w:ind w:left="1440" w:hanging="360"/>
-        <w:rPr>
-          <w:sz w:val="24"/>
-          <w:szCs w:val="24"/>
-          <w:u w:val="none"/>
-        </w:rPr>
-      </w:pPr>
-      <w:r>
-        <w:rPr>
-          <w:sz w:val="24"/>
-          <w:szCs w:val="24"/>
-          <w:rtl w:val="0"/>
-        </w:rPr>
-        <w:t xml:space="preserve">CSS</w:t>
+        <w:rPr>
+          <w:sz w:val="24"/>
+          <w:szCs w:val="24"/>
+        </w:rPr>
+      </w:pPr>
+      <w:r>
+        <w:rPr>
+          <w:sz w:val="24"/>
+          <w:szCs w:val="24"/>
+        </w:rPr>
+        <w:t>CSS</w:t>
       </w:r>
     </w:p>
     <w:p>
@@ -588,20 +627,18 @@
           <w:ilvl w:val="1"/>
           <w:numId w:val="2"/>
         </w:numPr>
-        <w:ind w:left="2160" w:hanging="360"/>
-        <w:rPr>
-          <w:sz w:val="24"/>
-          <w:szCs w:val="24"/>
-          <w:u w:val="none"/>
-        </w:rPr>
-      </w:pPr>
-      <w:r>
-        <w:rPr>
-          <w:sz w:val="24"/>
-          <w:szCs w:val="24"/>
-          <w:rtl w:val="0"/>
-        </w:rPr>
-        <w:t xml:space="preserve">CSS, Cascading Style Sheets, will be used for designing the presentation version of our website. It will work along with HTML.</w:t>
+        <w:rPr>
+          <w:sz w:val="24"/>
+          <w:szCs w:val="24"/>
+        </w:rPr>
+      </w:pPr>
+      <w:r>
+        <w:rPr>
+          <w:sz w:val="24"/>
+          <w:szCs w:val="24"/>
+        </w:rPr>
+        <w:lastRenderedPageBreak/>
+        <w:t>CSS, Cascading Style Sheets, will be used for designing the presentation version of our website. It will work along with HTML.</w:t>
       </w:r>
     </w:p>
     <w:p>
@@ -610,20 +647,17 @@
           <w:ilvl w:val="0"/>
           <w:numId w:val="2"/>
         </w:numPr>
-        <w:ind w:left="1440" w:hanging="360"/>
-        <w:rPr>
-          <w:sz w:val="24"/>
-          <w:szCs w:val="24"/>
-          <w:u w:val="none"/>
-        </w:rPr>
-      </w:pPr>
-      <w:r>
-        <w:rPr>
-          <w:sz w:val="24"/>
-          <w:szCs w:val="24"/>
-          <w:rtl w:val="0"/>
-        </w:rPr>
-        <w:t xml:space="preserve">JavaScript</w:t>
+        <w:rPr>
+          <w:sz w:val="24"/>
+          <w:szCs w:val="24"/>
+        </w:rPr>
+      </w:pPr>
+      <w:r>
+        <w:rPr>
+          <w:sz w:val="24"/>
+          <w:szCs w:val="24"/>
+        </w:rPr>
+        <w:t>JavaScript</w:t>
       </w:r>
     </w:p>
     <w:p>
@@ -632,20 +666,24 @@
           <w:ilvl w:val="1"/>
           <w:numId w:val="2"/>
         </w:numPr>
-        <w:ind w:left="2160" w:hanging="360"/>
-        <w:rPr>
-          <w:sz w:val="24"/>
-          <w:szCs w:val="24"/>
-          <w:u w:val="none"/>
-        </w:rPr>
-      </w:pPr>
-      <w:r>
-        <w:rPr>
-          <w:sz w:val="24"/>
-          <w:szCs w:val="24"/>
-          <w:rtl w:val="0"/>
-        </w:rPr>
-        <w:t xml:space="preserve">JavaScript will be used for dynamic functions that directly communicates with HTML and user interactions and be able to communicate with the database.</w:t>
+        <w:rPr>
+          <w:sz w:val="24"/>
+          <w:szCs w:val="24"/>
+        </w:rPr>
+      </w:pPr>
+      <w:r>
+        <w:rPr>
+          <w:sz w:val="24"/>
+          <w:szCs w:val="24"/>
+        </w:rPr>
+        <w:t>JavaScrip</w:t>
+      </w:r>
+      <w:r>
+        <w:rPr>
+          <w:sz w:val="24"/>
+          <w:szCs w:val="24"/>
+        </w:rPr>
+        <w:t>t will be used for dynamic functions that directly communicates with HTML and user interactions and be able to communicate with the database.</w:t>
       </w:r>
     </w:p>
     <w:p>
@@ -654,20 +692,17 @@
           <w:ilvl w:val="0"/>
           <w:numId w:val="2"/>
         </w:numPr>
-        <w:ind w:left="1440" w:hanging="360"/>
-        <w:rPr>
-          <w:sz w:val="24"/>
-          <w:szCs w:val="24"/>
-          <w:u w:val="none"/>
-        </w:rPr>
-      </w:pPr>
-      <w:r>
-        <w:rPr>
-          <w:sz w:val="24"/>
-          <w:szCs w:val="24"/>
-          <w:rtl w:val="0"/>
-        </w:rPr>
-        <w:t xml:space="preserve">XML</w:t>
+        <w:rPr>
+          <w:sz w:val="24"/>
+          <w:szCs w:val="24"/>
+        </w:rPr>
+      </w:pPr>
+      <w:r>
+        <w:rPr>
+          <w:sz w:val="24"/>
+          <w:szCs w:val="24"/>
+        </w:rPr>
+        <w:t>XML</w:t>
       </w:r>
     </w:p>
     <w:p>
@@ -676,20 +711,40 @@
           <w:ilvl w:val="1"/>
           <w:numId w:val="2"/>
         </w:numPr>
-        <w:ind w:left="2160" w:hanging="360"/>
-        <w:rPr>
-          <w:sz w:val="24"/>
-          <w:szCs w:val="24"/>
-          <w:u w:val="none"/>
-        </w:rPr>
-      </w:pPr>
-      <w:r>
-        <w:rPr>
-          <w:sz w:val="24"/>
-          <w:szCs w:val="24"/>
-          <w:rtl w:val="0"/>
-        </w:rPr>
-        <w:t xml:space="preserve">XML, eXtensible Markup Language, will set rules and constraints on storing and sharing when publishing the data on the internet.</w:t>
+        <w:rPr>
+          <w:sz w:val="24"/>
+          <w:szCs w:val="24"/>
+        </w:rPr>
+      </w:pPr>
+      <w:r>
+        <w:rPr>
+          <w:sz w:val="24"/>
+          <w:szCs w:val="24"/>
+        </w:rPr>
+        <w:t xml:space="preserve">XML, </w:t>
+      </w:r>
+      <w:proofErr w:type="spellStart"/>
+      <w:r>
+        <w:rPr>
+          <w:sz w:val="24"/>
+          <w:szCs w:val="24"/>
+        </w:rPr>
+        <w:t>eXtensible</w:t>
+      </w:r>
+      <w:proofErr w:type="spellEnd"/>
+      <w:r>
+        <w:rPr>
+          <w:sz w:val="24"/>
+          <w:szCs w:val="24"/>
+        </w:rPr>
+        <w:t xml:space="preserve"> Markup Language, will set rules and constraints on storing and sharing when publishing the dat</w:t>
+      </w:r>
+      <w:r>
+        <w:rPr>
+          <w:sz w:val="24"/>
+          <w:szCs w:val="24"/>
+        </w:rPr>
+        <w:t>a on the internet.</w:t>
       </w:r>
     </w:p>
     <w:p>
@@ -698,20 +753,17 @@
           <w:ilvl w:val="0"/>
           <w:numId w:val="2"/>
         </w:numPr>
-        <w:ind w:left="1440" w:hanging="360"/>
-        <w:rPr>
-          <w:sz w:val="24"/>
-          <w:szCs w:val="24"/>
-          <w:u w:val="none"/>
-        </w:rPr>
-      </w:pPr>
-      <w:r>
-        <w:rPr>
-          <w:sz w:val="24"/>
-          <w:szCs w:val="24"/>
-          <w:rtl w:val="0"/>
-        </w:rPr>
-        <w:t xml:space="preserve">SQL</w:t>
+        <w:rPr>
+          <w:sz w:val="24"/>
+          <w:szCs w:val="24"/>
+        </w:rPr>
+      </w:pPr>
+      <w:r>
+        <w:rPr>
+          <w:sz w:val="24"/>
+          <w:szCs w:val="24"/>
+        </w:rPr>
+        <w:t>SQL</w:t>
       </w:r>
     </w:p>
     <w:p>
@@ -720,34 +772,35 @@
           <w:ilvl w:val="1"/>
           <w:numId w:val="2"/>
         </w:numPr>
-        <w:ind w:left="2160" w:hanging="360"/>
-        <w:rPr>
-          <w:sz w:val="24"/>
-          <w:szCs w:val="24"/>
-          <w:u w:val="none"/>
-        </w:rPr>
-      </w:pPr>
-      <w:r>
-        <w:rPr>
-          <w:sz w:val="24"/>
-          <w:szCs w:val="24"/>
-          <w:rtl w:val="0"/>
-        </w:rPr>
-        <w:t xml:space="preserve">SQL is the language used for MySQL. This will be the primary language used for database management.</w:t>
+        <w:rPr>
+          <w:sz w:val="24"/>
+          <w:szCs w:val="24"/>
+        </w:rPr>
+      </w:pPr>
+      <w:r>
+        <w:rPr>
+          <w:sz w:val="24"/>
+          <w:szCs w:val="24"/>
+        </w:rPr>
+        <w:t>SQL is the language used for MySQL. This will be the primary language used for database management.</w:t>
       </w:r>
     </w:p>
     <w:sectPr>
-      <w:pgSz w:h="15840" w:w="12240"/>
-      <w:pgMar w:bottom="1440" w:top="1440" w:left="1440" w:right="1440" w:header="720" w:footer="720"/>
+      <w:pgSz w:w="12240" w:h="15840"/>
+      <w:pgMar w:top="1440" w:right="1440" w:bottom="1440" w:left="1440" w:header="720" w:footer="720" w:gutter="0"/>
       <w:pgNumType w:start="1"/>
+      <w:cols w:space="720"/>
     </w:sectPr>
   </w:body>
 </w:document>
 </file>
 
 <file path=word/numbering.xml><?xml version="1.0" encoding="utf-8"?>
-<w:numbering xmlns:mc="http://schemas.openxmlformats.org/markup-compatibility/2006" xmlns:o="urn:schemas-microsoft-com:office:office" xmlns:r="http://schemas.openxmlformats.org/officeDocument/2006/relationships" xmlns:m="http://schemas.openxmlformats.org/officeDocument/2006/math" xmlns:v="urn:schemas-microsoft-com:vml" xmlns:wp="http://schemas.openxmlformats.org/drawingml/2006/wordprocessingDrawing" xmlns:w10="urn:schemas-microsoft-com:office:word" xmlns:w="http://schemas.openxmlformats.org/wordprocessingml/2006/main" xmlns:wne="http://schemas.microsoft.com/office/word/2006/wordml" xmlns:sl="http://schemas.openxmlformats.org/schemaLibrary/2006/main" xmlns:a="http://schemas.openxmlformats.org/drawingml/2006/main" xmlns:pic="http://schemas.openxmlformats.org/drawingml/2006/picture" xmlns:c="http://schemas.openxmlformats.org/drawingml/2006/chart" xmlns:lc="http://schemas.openxmlformats.org/drawingml/2006/lockedCanvas" xmlns:dgm="http://schemas.openxmlformats.org/drawingml/2006/diagram" xmlns:wps="http://schemas.microsoft.com/office/word/2010/wordprocessingShape" xmlns:wpg="http://schemas.microsoft.com/office/word/2010/wordprocessingGroup" xmlns:w14="http://schemas.microsoft.com/office/word/2010/wordml" xmlns:w15="http://schemas.microsoft.com/office/word/2012/wordml">
-  <w:abstractNum w:abstractNumId="1">
+<w:numbering xmlns:wpc="http://schemas.microsoft.com/office/word/2010/wordprocessingCanvas" xmlns:cx="http://schemas.microsoft.com/office/drawing/2014/chartex" xmlns:cx1="http://schemas.microsoft.com/office/drawing/2015/9/8/chartex" xmlns:cx2="http://schemas.microsoft.com/office/drawing/2015/10/21/chartex" xmlns:cx3="http://schemas.microsoft.com/office/drawing/2016/5/9/chartex" xmlns:cx4="http://schemas.microsoft.com/office/drawing/2016/5/10/chartex" xmlns:cx5="http://schemas.microsoft.com/office/drawing/2016/5/11/chartex" xmlns:cx6="http://schemas.microsoft.com/office/drawing/2016/5/12/chartex" xmlns:cx7="http://schemas.microsoft.com/office/drawing/2016/5/13/chartex" xmlns:cx8="http://schemas.microsoft.com/office/drawing/2016/5/14/chartex" xmlns:mc="http://schemas.openxmlformats.org/markup-compatibility/2006" xmlns:aink="http://schemas.microsoft.com/office/drawing/2016/ink" xmlns:am3d="http://schemas.microsoft.com/office/drawing/2017/model3d" xmlns:o="urn:schemas-microsoft-com:office:office" xmlns:r="http://schemas.openxmlformats.org/officeDocument/2006/relationships" xmlns:m="http://schemas.openxmlformats.org/officeDocument/2006/math" xmlns:v="urn:schemas-microsoft-com:vml" xmlns:wp14="http://schemas.microsoft.com/office/word/2010/wordprocessingDrawing" xmlns:wp="http://schemas.openxmlformats.org/drawingml/2006/wordprocessingDrawing" xmlns:w10="urn:schemas-microsoft-com:office:word" xmlns:w="http://schemas.openxmlformats.org/wordprocessingml/2006/main" xmlns:w14="http://schemas.microsoft.com/office/word/2010/wordml" xmlns:w15="http://schemas.microsoft.com/office/word/2012/wordml" xmlns:w16cid="http://schemas.microsoft.com/office/word/2016/wordml/cid" xmlns:w16se="http://schemas.microsoft.com/office/word/2015/wordml/symex" xmlns:wpg="http://schemas.microsoft.com/office/word/2010/wordprocessingGroup" xmlns:wpi="http://schemas.microsoft.com/office/word/2010/wordprocessingInk" xmlns:wne="http://schemas.microsoft.com/office/word/2006/wordml" xmlns:wps="http://schemas.microsoft.com/office/word/2010/wordprocessingShape" mc:Ignorable="w14 w15 w16se w16cid wp14">
+  <w:abstractNum w:abstractNumId="0" w15:restartNumberingAfterBreak="0">
+    <w:nsid w:val="3F920538"/>
+    <w:multiLevelType w:val="multilevel"/>
+    <w:tmpl w:val="AD88AAE0"/>
     <w:lvl w:ilvl="0">
       <w:start w:val="1"/>
       <w:numFmt w:val="decimal"/>
@@ -857,7 +910,10 @@
       </w:rPr>
     </w:lvl>
   </w:abstractNum>
-  <w:abstractNum w:abstractNumId="2">
+  <w:abstractNum w:abstractNumId="1" w15:restartNumberingAfterBreak="0">
+    <w:nsid w:val="6BEC0B5E"/>
+    <w:multiLevelType w:val="multilevel"/>
+    <w:tmpl w:val="6E680746"/>
     <w:lvl w:ilvl="0">
       <w:start w:val="1"/>
       <w:numFmt w:val="decimal"/>
@@ -967,7 +1023,10 @@
       </w:rPr>
     </w:lvl>
   </w:abstractNum>
-  <w:abstractNum w:abstractNumId="3">
+  <w:abstractNum w:abstractNumId="2" w15:restartNumberingAfterBreak="0">
+    <w:nsid w:val="72D22D6C"/>
+    <w:multiLevelType w:val="multilevel"/>
+    <w:tmpl w:val="771E1F84"/>
     <w:lvl w:ilvl="0">
       <w:start w:val="1"/>
       <w:numFmt w:val="decimal"/>
@@ -1081,23 +1140,23 @@
     <w:abstractNumId w:val="1"/>
   </w:num>
   <w:num w:numId="2">
-    <w:abstractNumId w:val="2"/>
+    <w:abstractNumId w:val="0"/>
   </w:num>
   <w:num w:numId="3">
-    <w:abstractNumId w:val="3"/>
+    <w:abstractNumId w:val="2"/>
   </w:num>
 </w:numbering>
 </file>
 
 <file path=word/styles.xml><?xml version="1.0" encoding="utf-8"?>
-<w:styles xmlns:mc="http://schemas.openxmlformats.org/markup-compatibility/2006" xmlns:o="urn:schemas-microsoft-com:office:office" xmlns:r="http://schemas.openxmlformats.org/officeDocument/2006/relationships" xmlns:m="http://schemas.openxmlformats.org/officeDocument/2006/math" xmlns:v="urn:schemas-microsoft-com:vml" xmlns:wp="http://schemas.openxmlformats.org/drawingml/2006/wordprocessingDrawing" xmlns:w10="urn:schemas-microsoft-com:office:word" xmlns:w="http://schemas.openxmlformats.org/wordprocessingml/2006/main" xmlns:wne="http://schemas.microsoft.com/office/word/2006/wordml" xmlns:sl="http://schemas.openxmlformats.org/schemaLibrary/2006/main" xmlns:a="http://schemas.openxmlformats.org/drawingml/2006/main" xmlns:pic="http://schemas.openxmlformats.org/drawingml/2006/picture" xmlns:c="http://schemas.openxmlformats.org/drawingml/2006/chart" xmlns:lc="http://schemas.openxmlformats.org/drawingml/2006/lockedCanvas" xmlns:dgm="http://schemas.openxmlformats.org/drawingml/2006/diagram" xmlns:wps="http://schemas.microsoft.com/office/word/2010/wordprocessingShape" xmlns:wpg="http://schemas.microsoft.com/office/word/2010/wordprocessingGroup" xmlns:w14="http://schemas.microsoft.com/office/word/2010/wordml" xmlns:w15="http://schemas.microsoft.com/office/word/2012/wordml">
+<w:styles xmlns:mc="http://schemas.openxmlformats.org/markup-compatibility/2006" xmlns:r="http://schemas.openxmlformats.org/officeDocument/2006/relationships" xmlns:w="http://schemas.openxmlformats.org/wordprocessingml/2006/main" xmlns:w14="http://schemas.microsoft.com/office/word/2010/wordml" xmlns:w15="http://schemas.microsoft.com/office/word/2012/wordml" xmlns:w16cid="http://schemas.microsoft.com/office/word/2016/wordml/cid" xmlns:w16se="http://schemas.microsoft.com/office/word/2015/wordml/symex" mc:Ignorable="w14 w15 w16se w16cid">
   <w:docDefaults>
     <w:rPrDefault>
       <w:rPr>
-        <w:rFonts w:ascii="Arial" w:cs="Arial" w:eastAsia="Arial" w:hAnsi="Arial"/>
+        <w:rFonts w:ascii="Arial" w:eastAsia="Arial" w:hAnsi="Arial" w:cs="Arial"/>
         <w:sz w:val="22"/>
         <w:szCs w:val="22"/>
-        <w:lang w:val="en"/>
+        <w:lang w:val="en" w:eastAsia="en-US" w:bidi="ar-SA"/>
       </w:rPr>
     </w:rPrDefault>
     <w:pPrDefault>
@@ -1106,20 +1165,398 @@
       </w:pPr>
     </w:pPrDefault>
   </w:docDefaults>
-  <w:style w:type="paragraph" w:styleId="Normal" w:default="1">
-    <w:name w:val="normal"/>
-  </w:style>
-  <w:style w:type="table" w:styleId="TableNormal" w:default="1">
-    <w:name w:val="Table Normal"/>
+  <w:latentStyles w:defLockedState="0" w:defUIPriority="99" w:defSemiHidden="0" w:defUnhideWhenUsed="0" w:defQFormat="0" w:count="375">
+    <w:lsdException w:name="Normal" w:uiPriority="0" w:qFormat="1"/>
+    <w:lsdException w:name="heading 1" w:uiPriority="9" w:qFormat="1"/>
+    <w:lsdException w:name="heading 2" w:semiHidden="1" w:uiPriority="9" w:unhideWhenUsed="1" w:qFormat="1"/>
+    <w:lsdException w:name="heading 3" w:semiHidden="1" w:uiPriority="9" w:unhideWhenUsed="1" w:qFormat="1"/>
+    <w:lsdException w:name="heading 4" w:semiHidden="1" w:uiPriority="9" w:unhideWhenUsed="1" w:qFormat="1"/>
+    <w:lsdException w:name="heading 5" w:semiHidden="1" w:uiPriority="9" w:unhideWhenUsed="1" w:qFormat="1"/>
+    <w:lsdException w:name="heading 6" w:semiHidden="1" w:uiPriority="9" w:unhideWhenUsed="1" w:qFormat="1"/>
+    <w:lsdException w:name="heading 7" w:semiHidden="1" w:uiPriority="9" w:unhideWhenUsed="1" w:qFormat="1"/>
+    <w:lsdException w:name="heading 8" w:semiHidden="1" w:uiPriority="9" w:unhideWhenUsed="1" w:qFormat="1"/>
+    <w:lsdException w:name="heading 9" w:semiHidden="1" w:uiPriority="9" w:unhideWhenUsed="1" w:qFormat="1"/>
+    <w:lsdException w:name="index 1" w:semiHidden="1" w:unhideWhenUsed="1"/>
+    <w:lsdException w:name="index 2" w:semiHidden="1" w:unhideWhenUsed="1"/>
+    <w:lsdException w:name="index 3" w:semiHidden="1" w:unhideWhenUsed="1"/>
+    <w:lsdException w:name="index 4" w:semiHidden="1" w:unhideWhenUsed="1"/>
+    <w:lsdException w:name="index 5" w:semiHidden="1" w:unhideWhenUsed="1"/>
+    <w:lsdException w:name="index 6" w:semiHidden="1" w:unhideWhenUsed="1"/>
+    <w:lsdException w:name="index 7" w:semiHidden="1" w:unhideWhenUsed="1"/>
+    <w:lsdException w:name="index 8" w:semiHidden="1" w:unhideWhenUsed="1"/>
+    <w:lsdException w:name="index 9" w:semiHidden="1" w:unhideWhenUsed="1"/>
+    <w:lsdException w:name="toc 1" w:semiHidden="1" w:uiPriority="39" w:unhideWhenUsed="1"/>
+    <w:lsdException w:name="toc 2" w:semiHidden="1" w:uiPriority="39" w:unhideWhenUsed="1"/>
+    <w:lsdException w:name="toc 3" w:semiHidden="1" w:uiPriority="39" w:unhideWhenUsed="1"/>
+    <w:lsdException w:name="toc 4" w:semiHidden="1" w:uiPriority="39" w:unhideWhenUsed="1"/>
+    <w:lsdException w:name="toc 5" w:semiHidden="1" w:uiPriority="39" w:unhideWhenUsed="1"/>
+    <w:lsdException w:name="toc 6" w:semiHidden="1" w:uiPriority="39" w:unhideWhenUsed="1"/>
+    <w:lsdException w:name="toc 7" w:semiHidden="1" w:uiPriority="39" w:unhideWhenUsed="1"/>
+    <w:lsdException w:name="toc 8" w:semiHidden="1" w:uiPriority="39" w:unhideWhenUsed="1"/>
+    <w:lsdException w:name="toc 9" w:semiHidden="1" w:uiPriority="39" w:unhideWhenUsed="1"/>
+    <w:lsdException w:name="Normal Indent" w:semiHidden="1" w:unhideWhenUsed="1"/>
+    <w:lsdException w:name="footnote text" w:semiHidden="1" w:unhideWhenUsed="1"/>
+    <w:lsdException w:name="annotation text" w:semiHidden="1" w:unhideWhenUsed="1"/>
+    <w:lsdException w:name="header" w:semiHidden="1" w:unhideWhenUsed="1"/>
+    <w:lsdException w:name="footer" w:semiHidden="1" w:unhideWhenUsed="1"/>
+    <w:lsdException w:name="index heading" w:semiHidden="1" w:unhideWhenUsed="1"/>
+    <w:lsdException w:name="caption" w:semiHidden="1" w:uiPriority="35" w:unhideWhenUsed="1" w:qFormat="1"/>
+    <w:lsdException w:name="table of figures" w:semiHidden="1" w:unhideWhenUsed="1"/>
+    <w:lsdException w:name="envelope address" w:semiHidden="1" w:unhideWhenUsed="1"/>
+    <w:lsdException w:name="envelope return" w:semiHidden="1" w:unhideWhenUsed="1"/>
+    <w:lsdException w:name="footnote reference" w:semiHidden="1" w:unhideWhenUsed="1"/>
+    <w:lsdException w:name="annotation reference" w:semiHidden="1" w:unhideWhenUsed="1"/>
+    <w:lsdException w:name="line number" w:semiHidden="1" w:unhideWhenUsed="1"/>
+    <w:lsdException w:name="page number" w:semiHidden="1" w:unhideWhenUsed="1"/>
+    <w:lsdException w:name="endnote reference" w:semiHidden="1" w:unhideWhenUsed="1"/>
+    <w:lsdException w:name="endnote text" w:semiHidden="1" w:unhideWhenUsed="1"/>
+    <w:lsdException w:name="table of authorities" w:semiHidden="1" w:unhideWhenUsed="1"/>
+    <w:lsdException w:name="macro" w:semiHidden="1" w:unhideWhenUsed="1"/>
+    <w:lsdException w:name="toa heading" w:semiHidden="1" w:unhideWhenUsed="1"/>
+    <w:lsdException w:name="List" w:semiHidden="1" w:unhideWhenUsed="1"/>
+    <w:lsdException w:name="List Bullet" w:semiHidden="1" w:unhideWhenUsed="1"/>
+    <w:lsdException w:name="List Number" w:semiHidden="1" w:unhideWhenUsed="1"/>
+    <w:lsdException w:name="List 2" w:semiHidden="1" w:unhideWhenUsed="1"/>
+    <w:lsdException w:name="List 3" w:semiHidden="1" w:unhideWhenUsed="1"/>
+    <w:lsdException w:name="List 4" w:semiHidden="1" w:unhideWhenUsed="1"/>
+    <w:lsdException w:name="List 5" w:semiHidden="1" w:unhideWhenUsed="1"/>
+    <w:lsdException w:name="List Bullet 2" w:semiHidden="1" w:unhideWhenUsed="1"/>
+    <w:lsdException w:name="List Bullet 3" w:semiHidden="1" w:unhideWhenUsed="1"/>
+    <w:lsdException w:name="List Bullet 4" w:semiHidden="1" w:unhideWhenUsed="1"/>
+    <w:lsdException w:name="List Bullet 5" w:semiHidden="1" w:unhideWhenUsed="1"/>
+    <w:lsdException w:name="List Number 2" w:semiHidden="1" w:unhideWhenUsed="1"/>
+    <w:lsdException w:name="List Number 3" w:semiHidden="1" w:unhideWhenUsed="1"/>
+    <w:lsdException w:name="List Number 4" w:semiHidden="1" w:unhideWhenUsed="1"/>
+    <w:lsdException w:name="List Number 5" w:semiHidden="1" w:unhideWhenUsed="1"/>
+    <w:lsdException w:name="Title" w:uiPriority="10" w:qFormat="1"/>
+    <w:lsdException w:name="Closing" w:semiHidden="1" w:unhideWhenUsed="1"/>
+    <w:lsdException w:name="Signature" w:semiHidden="1" w:unhideWhenUsed="1"/>
+    <w:lsdException w:name="Default Paragraph Font" w:semiHidden="1" w:uiPriority="1" w:unhideWhenUsed="1"/>
+    <w:lsdException w:name="Body Text" w:semiHidden="1" w:unhideWhenUsed="1"/>
+    <w:lsdException w:name="Body Text Indent" w:semiHidden="1" w:unhideWhenUsed="1"/>
+    <w:lsdException w:name="List Continue" w:semiHidden="1" w:unhideWhenUsed="1"/>
+    <w:lsdException w:name="List Continue 2" w:semiHidden="1" w:unhideWhenUsed="1"/>
+    <w:lsdException w:name="List Continue 3" w:semiHidden="1" w:unhideWhenUsed="1"/>
+    <w:lsdException w:name="List Continue 4" w:semiHidden="1" w:unhideWhenUsed="1"/>
+    <w:lsdException w:name="List Continue 5" w:semiHidden="1" w:unhideWhenUsed="1"/>
+    <w:lsdException w:name="Message Header" w:semiHidden="1" w:unhideWhenUsed="1"/>
+    <w:lsdException w:name="Subtitle" w:uiPriority="11" w:qFormat="1"/>
+    <w:lsdException w:name="Salutation" w:semiHidden="1" w:unhideWhenUsed="1"/>
+    <w:lsdException w:name="Date" w:semiHidden="1" w:unhideWhenUsed="1"/>
+    <w:lsdException w:name="Body Text First Indent" w:semiHidden="1" w:unhideWhenUsed="1"/>
+    <w:lsdException w:name="Body Text First Indent 2" w:semiHidden="1" w:unhideWhenUsed="1"/>
+    <w:lsdException w:name="Note Heading" w:semiHidden="1" w:unhideWhenUsed="1"/>
+    <w:lsdException w:name="Body Text 2" w:semiHidden="1" w:unhideWhenUsed="1"/>
+    <w:lsdException w:name="Body Text 3" w:semiHidden="1" w:unhideWhenUsed="1"/>
+    <w:lsdException w:name="Body Text Indent 2" w:semiHidden="1" w:unhideWhenUsed="1"/>
+    <w:lsdException w:name="Body Text Indent 3" w:semiHidden="1" w:unhideWhenUsed="1"/>
+    <w:lsdException w:name="Block Text" w:semiHidden="1" w:unhideWhenUsed="1"/>
+    <w:lsdException w:name="Hyperlink" w:semiHidden="1" w:unhideWhenUsed="1"/>
+    <w:lsdException w:name="FollowedHyperlink" w:semiHidden="1" w:unhideWhenUsed="1"/>
+    <w:lsdException w:name="Strong" w:uiPriority="22" w:qFormat="1"/>
+    <w:lsdException w:name="Emphasis" w:uiPriority="20" w:qFormat="1"/>
+    <w:lsdException w:name="Document Map" w:semiHidden="1" w:unhideWhenUsed="1"/>
+    <w:lsdException w:name="Plain Text" w:semiHidden="1" w:unhideWhenUsed="1"/>
+    <w:lsdException w:name="E-mail Signature" w:semiHidden="1" w:unhideWhenUsed="1"/>
+    <w:lsdException w:name="HTML Top of Form" w:semiHidden="1" w:unhideWhenUsed="1"/>
+    <w:lsdException w:name="HTML Bottom of Form" w:semiHidden="1" w:unhideWhenUsed="1"/>
+    <w:lsdException w:name="Normal (Web)" w:semiHidden="1" w:unhideWhenUsed="1"/>
+    <w:lsdException w:name="HTML Acronym" w:semiHidden="1" w:unhideWhenUsed="1"/>
+    <w:lsdException w:name="HTML Address" w:semiHidden="1" w:unhideWhenUsed="1"/>
+    <w:lsdException w:name="HTML Cite" w:semiHidden="1" w:unhideWhenUsed="1"/>
+    <w:lsdException w:name="HTML Code" w:semiHidden="1" w:unhideWhenUsed="1"/>
+    <w:lsdException w:name="HTML Definition" w:semiHidden="1" w:unhideWhenUsed="1"/>
+    <w:lsdException w:name="HTML Keyboard" w:semiHidden="1" w:unhideWhenUsed="1"/>
+    <w:lsdException w:name="HTML Preformatted" w:semiHidden="1" w:unhideWhenUsed="1"/>
+    <w:lsdException w:name="HTML Sample" w:semiHidden="1" w:unhideWhenUsed="1"/>
+    <w:lsdException w:name="HTML Typewriter" w:semiHidden="1" w:unhideWhenUsed="1"/>
+    <w:lsdException w:name="HTML Variable" w:semiHidden="1" w:unhideWhenUsed="1"/>
+    <w:lsdException w:name="Normal Table" w:semiHidden="1" w:unhideWhenUsed="1"/>
+    <w:lsdException w:name="annotation subject" w:semiHidden="1" w:unhideWhenUsed="1"/>
+    <w:lsdException w:name="No List" w:semiHidden="1" w:unhideWhenUsed="1"/>
+    <w:lsdException w:name="Outline List 1" w:semiHidden="1" w:unhideWhenUsed="1"/>
+    <w:lsdException w:name="Outline List 2" w:semiHidden="1" w:unhideWhenUsed="1"/>
+    <w:lsdException w:name="Outline List 3" w:semiHidden="1" w:unhideWhenUsed="1"/>
+    <w:lsdException w:name="Table Simple 1" w:semiHidden="1" w:unhideWhenUsed="1"/>
+    <w:lsdException w:name="Table Simple 2" w:semiHidden="1" w:unhideWhenUsed="1"/>
+    <w:lsdException w:name="Table Simple 3" w:semiHidden="1" w:unhideWhenUsed="1"/>
+    <w:lsdException w:name="Table Classic 1" w:semiHidden="1" w:unhideWhenUsed="1"/>
+    <w:lsdException w:name="Table Classic 2" w:semiHidden="1" w:unhideWhenUsed="1"/>
+    <w:lsdException w:name="Table Classic 3" w:semiHidden="1" w:unhideWhenUsed="1"/>
+    <w:lsdException w:name="Table Classic 4" w:semiHidden="1" w:unhideWhenUsed="1"/>
+    <w:lsdException w:name="Table Colorful 1" w:semiHidden="1" w:unhideWhenUsed="1"/>
+    <w:lsdException w:name="Table Colorful 2" w:semiHidden="1" w:unhideWhenUsed="1"/>
+    <w:lsdException w:name="Table Colorful 3" w:semiHidden="1" w:unhideWhenUsed="1"/>
+    <w:lsdException w:name="Table Columns 1" w:semiHidden="1" w:unhideWhenUsed="1"/>
+    <w:lsdException w:name="Table Columns 2" w:semiHidden="1" w:unhideWhenUsed="1"/>
+    <w:lsdException w:name="Table Columns 3" w:semiHidden="1" w:unhideWhenUsed="1"/>
+    <w:lsdException w:name="Table Columns 4" w:semiHidden="1" w:unhideWhenUsed="1"/>
+    <w:lsdException w:name="Table Columns 5" w:semiHidden="1" w:unhideWhenUsed="1"/>
+    <w:lsdException w:name="Table Grid 1" w:semiHidden="1" w:unhideWhenUsed="1"/>
+    <w:lsdException w:name="Table Grid 2" w:semiHidden="1" w:unhideWhenUsed="1"/>
+    <w:lsdException w:name="Table Grid 3" w:semiHidden="1" w:unhideWhenUsed="1"/>
+    <w:lsdException w:name="Table Grid 4" w:semiHidden="1" w:unhideWhenUsed="1"/>
+    <w:lsdException w:name="Table Grid 5" w:semiHidden="1" w:unhideWhenUsed="1"/>
+    <w:lsdException w:name="Table Grid 6" w:semiHidden="1" w:unhideWhenUsed="1"/>
+    <w:lsdException w:name="Table Grid 7" w:semiHidden="1" w:unhideWhenUsed="1"/>
+    <w:lsdException w:name="Table Grid 8" w:semiHidden="1" w:unhideWhenUsed="1"/>
+    <w:lsdException w:name="Table List 1" w:semiHidden="1" w:unhideWhenUsed="1"/>
+    <w:lsdException w:name="Table List 2" w:semiHidden="1" w:unhideWhenUsed="1"/>
+    <w:lsdException w:name="Table List 3" w:semiHidden="1" w:unhideWhenUsed="1"/>
+    <w:lsdException w:name="Table List 4" w:semiHidden="1" w:unhideWhenUsed="1"/>
+    <w:lsdException w:name="Table List 5" w:semiHidden="1" w:unhideWhenUsed="1"/>
+    <w:lsdException w:name="Table List 6" w:semiHidden="1" w:unhideWhenUsed="1"/>
+    <w:lsdException w:name="Table List 7" w:semiHidden="1" w:unhideWhenUsed="1"/>
+    <w:lsdException w:name="Table List 8" w:semiHidden="1" w:unhideWhenUsed="1"/>
+    <w:lsdException w:name="Table 3D effects 1" w:semiHidden="1" w:unhideWhenUsed="1"/>
+    <w:lsdException w:name="Table 3D effects 2" w:semiHidden="1" w:unhideWhenUsed="1"/>
+    <w:lsdException w:name="Table 3D effects 3" w:semiHidden="1" w:unhideWhenUsed="1"/>
+    <w:lsdException w:name="Table Contemporary" w:semiHidden="1" w:unhideWhenUsed="1"/>
+    <w:lsdException w:name="Table Elegant" w:semiHidden="1" w:unhideWhenUsed="1"/>
+    <w:lsdException w:name="Table Professional" w:semiHidden="1" w:unhideWhenUsed="1"/>
+    <w:lsdException w:name="Table Subtle 1" w:semiHidden="1" w:unhideWhenUsed="1"/>
+    <w:lsdException w:name="Table Subtle 2" w:semiHidden="1" w:unhideWhenUsed="1"/>
+    <w:lsdException w:name="Table Web 1" w:semiHidden="1" w:unhideWhenUsed="1"/>
+    <w:lsdException w:name="Table Web 2" w:semiHidden="1" w:unhideWhenUsed="1"/>
+    <w:lsdException w:name="Table Web 3" w:semiHidden="1" w:unhideWhenUsed="1"/>
+    <w:lsdException w:name="Balloon Text" w:semiHidden="1" w:unhideWhenUsed="1"/>
+    <w:lsdException w:name="Table Grid" w:uiPriority="39"/>
+    <w:lsdException w:name="Table Theme" w:semiHidden="1" w:unhideWhenUsed="1"/>
+    <w:lsdException w:name="Placeholder Text" w:semiHidden="1"/>
+    <w:lsdException w:name="No Spacing" w:uiPriority="1" w:qFormat="1"/>
+    <w:lsdException w:name="Light Shading" w:uiPriority="60"/>
+    <w:lsdException w:name="Light List" w:uiPriority="61"/>
+    <w:lsdException w:name="Light Grid" w:uiPriority="62"/>
+    <w:lsdException w:name="Medium Shading 1" w:uiPriority="63"/>
+    <w:lsdException w:name="Medium Shading 2" w:uiPriority="64"/>
+    <w:lsdException w:name="Medium List 1" w:uiPriority="65"/>
+    <w:lsdException w:name="Medium List 2" w:uiPriority="66"/>
+    <w:lsdException w:name="Medium Grid 1" w:uiPriority="67"/>
+    <w:lsdException w:name="Medium Grid 2" w:uiPriority="68"/>
+    <w:lsdException w:name="Medium Grid 3" w:uiPriority="69"/>
+    <w:lsdException w:name="Dark List" w:uiPriority="70"/>
+    <w:lsdException w:name="Colorful Shading" w:uiPriority="71"/>
+    <w:lsdException w:name="Colorful List" w:uiPriority="72"/>
+    <w:lsdException w:name="Colorful Grid" w:uiPriority="73"/>
+    <w:lsdException w:name="Light Shading Accent 1" w:uiPriority="60"/>
+    <w:lsdException w:name="Light List Accent 1" w:uiPriority="61"/>
+    <w:lsdException w:name="Light Grid Accent 1" w:uiPriority="62"/>
+    <w:lsdException w:name="Medium Shading 1 Accent 1" w:uiPriority="63"/>
+    <w:lsdException w:name="Medium Shading 2 Accent 1" w:uiPriority="64"/>
+    <w:lsdException w:name="Medium List 1 Accent 1" w:uiPriority="65"/>
+    <w:lsdException w:name="Revision" w:semiHidden="1"/>
+    <w:lsdException w:name="List Paragraph" w:uiPriority="34" w:qFormat="1"/>
+    <w:lsdException w:name="Quote" w:uiPriority="29" w:qFormat="1"/>
+    <w:lsdException w:name="Intense Quote" w:uiPriority="30" w:qFormat="1"/>
+    <w:lsdException w:name="Medium List 2 Accent 1" w:uiPriority="66"/>
+    <w:lsdException w:name="Medium Grid 1 Accent 1" w:uiPriority="67"/>
+    <w:lsdException w:name="Medium Grid 2 Accent 1" w:uiPriority="68"/>
+    <w:lsdException w:name="Medium Grid 3 Accent 1" w:uiPriority="69"/>
+    <w:lsdException w:name="Dark List Accent 1" w:uiPriority="70"/>
+    <w:lsdException w:name="Colorful Shading Accent 1" w:uiPriority="71"/>
+    <w:lsdException w:name="Colorful List Accent 1" w:uiPriority="72"/>
+    <w:lsdException w:name="Colorful Grid Accent 1" w:uiPriority="73"/>
+    <w:lsdException w:name="Light Shading Accent 2" w:uiPriority="60"/>
+    <w:lsdException w:name="Light List Accent 2" w:uiPriority="61"/>
+    <w:lsdException w:name="Light Grid Accent 2" w:uiPriority="62"/>
+    <w:lsdException w:name="Medium Shading 1 Accent 2" w:uiPriority="63"/>
+    <w:lsdException w:name="Medium Shading 2 Accent 2" w:uiPriority="64"/>
+    <w:lsdException w:name="Medium List 1 Accent 2" w:uiPriority="65"/>
+    <w:lsdException w:name="Medium List 2 Accent 2" w:uiPriority="66"/>
+    <w:lsdException w:name="Medium Grid 1 Accent 2" w:uiPriority="67"/>
+    <w:lsdException w:name="Medium Grid 2 Accent 2" w:uiPriority="68"/>
+    <w:lsdException w:name="Medium Grid 3 Accent 2" w:uiPriority="69"/>
+    <w:lsdException w:name="Dark List Accent 2" w:uiPriority="70"/>
+    <w:lsdException w:name="Colorful Shading Accent 2" w:uiPriority="71"/>
+    <w:lsdException w:name="Colorful List Accent 2" w:uiPriority="72"/>
+    <w:lsdException w:name="Colorful Grid Accent 2" w:uiPriority="73"/>
+    <w:lsdException w:name="Light Shading Accent 3" w:uiPriority="60"/>
+    <w:lsdException w:name="Light List Accent 3" w:uiPriority="61"/>
+    <w:lsdException w:name="Light Grid Accent 3" w:uiPriority="62"/>
+    <w:lsdException w:name="Medium Shading 1 Accent 3" w:uiPriority="63"/>
+    <w:lsdException w:name="Medium Shading 2 Accent 3" w:uiPriority="64"/>
+    <w:lsdException w:name="Medium List 1 Accent 3" w:uiPriority="65"/>
+    <w:lsdException w:name="Medium List 2 Accent 3" w:uiPriority="66"/>
+    <w:lsdException w:name="Medium Grid 1 Accent 3" w:uiPriority="67"/>
+    <w:lsdException w:name="Medium Grid 2 Accent 3" w:uiPriority="68"/>
+    <w:lsdException w:name="Medium Grid 3 Accent 3" w:uiPriority="69"/>
+    <w:lsdException w:name="Dark List Accent 3" w:uiPriority="70"/>
+    <w:lsdException w:name="Colorful Shading Accent 3" w:uiPriority="71"/>
+    <w:lsdException w:name="Colorful List Accent 3" w:uiPriority="72"/>
+    <w:lsdException w:name="Colorful Grid Accent 3" w:uiPriority="73"/>
+    <w:lsdException w:name="Light Shading Accent 4" w:uiPriority="60"/>
+    <w:lsdException w:name="Light List Accent 4" w:uiPriority="61"/>
+    <w:lsdException w:name="Light Grid Accent 4" w:uiPriority="62"/>
+    <w:lsdException w:name="Medium Shading 1 Accent 4" w:uiPriority="63"/>
+    <w:lsdException w:name="Medium Shading 2 Accent 4" w:uiPriority="64"/>
+    <w:lsdException w:name="Medium List 1 Accent 4" w:uiPriority="65"/>
+    <w:lsdException w:name="Medium List 2 Accent 4" w:uiPriority="66"/>
+    <w:lsdException w:name="Medium Grid 1 Accent 4" w:uiPriority="67"/>
+    <w:lsdException w:name="Medium Grid 2 Accent 4" w:uiPriority="68"/>
+    <w:lsdException w:name="Medium Grid 3 Accent 4" w:uiPriority="69"/>
+    <w:lsdException w:name="Dark List Accent 4" w:uiPriority="70"/>
+    <w:lsdException w:name="Colorful Shading Accent 4" w:uiPriority="71"/>
+    <w:lsdException w:name="Colorful List Accent 4" w:uiPriority="72"/>
+    <w:lsdException w:name="Colorful Grid Accent 4" w:uiPriority="73"/>
+    <w:lsdException w:name="Light Shading Accent 5" w:uiPriority="60"/>
+    <w:lsdException w:name="Light List Accent 5" w:uiPriority="61"/>
+    <w:lsdException w:name="Light Grid Accent 5" w:uiPriority="62"/>
+    <w:lsdException w:name="Medium Shading 1 Accent 5" w:uiPriority="63"/>
+    <w:lsdException w:name="Medium Shading 2 Accent 5" w:uiPriority="64"/>
+    <w:lsdException w:name="Medium List 1 Accent 5" w:uiPriority="65"/>
+    <w:lsdException w:name="Medium List 2 Accent 5" w:uiPriority="66"/>
+    <w:lsdException w:name="Medium Grid 1 Accent 5" w:uiPriority="67"/>
+    <w:lsdException w:name="Medium Grid 2 Accent 5" w:uiPriority="68"/>
+    <w:lsdException w:name="Medium Grid 3 Accent 5" w:uiPriority="69"/>
+    <w:lsdException w:name="Dark List Accent 5" w:uiPriority="70"/>
+    <w:lsdException w:name="Colorful Shading Accent 5" w:uiPriority="71"/>
+    <w:lsdException w:name="Colorful List Accent 5" w:uiPriority="72"/>
+    <w:lsdException w:name="Colorful Grid Accent 5" w:uiPriority="73"/>
+    <w:lsdException w:name="Light Shading Accent 6" w:uiPriority="60"/>
+    <w:lsdException w:name="Light List Accent 6" w:uiPriority="61"/>
+    <w:lsdException w:name="Light Grid Accent 6" w:uiPriority="62"/>
+    <w:lsdException w:name="Medium Shading 1 Accent 6" w:uiPriority="63"/>
+    <w:lsdException w:name="Medium Shading 2 Accent 6" w:uiPriority="64"/>
+    <w:lsdException w:name="Medium List 1 Accent 6" w:uiPriority="65"/>
+    <w:lsdException w:name="Medium List 2 Accent 6" w:uiPriority="66"/>
+    <w:lsdException w:name="Medium Grid 1 Accent 6" w:uiPriority="67"/>
+    <w:lsdException w:name="Medium Grid 2 Accent 6" w:uiPriority="68"/>
+    <w:lsdException w:name="Medium Grid 3 Accent 6" w:uiPriority="69"/>
+    <w:lsdException w:name="Dark List Accent 6" w:uiPriority="70"/>
+    <w:lsdException w:name="Colorful Shading Accent 6" w:uiPriority="71"/>
+    <w:lsdException w:name="Colorful List Accent 6" w:uiPriority="72"/>
+    <w:lsdException w:name="Colorful Grid Accent 6" w:uiPriority="73"/>
+    <w:lsdException w:name="Subtle Emphasis" w:uiPriority="19" w:qFormat="1"/>
+    <w:lsdException w:name="Intense Emphasis" w:uiPriority="21" w:qFormat="1"/>
+    <w:lsdException w:name="Subtle Reference" w:uiPriority="31" w:qFormat="1"/>
+    <w:lsdException w:name="Intense Reference" w:uiPriority="32" w:qFormat="1"/>
+    <w:lsdException w:name="Book Title" w:uiPriority="33" w:qFormat="1"/>
+    <w:lsdException w:name="Bibliography" w:semiHidden="1" w:uiPriority="37" w:unhideWhenUsed="1"/>
+    <w:lsdException w:name="TOC Heading" w:semiHidden="1" w:uiPriority="39" w:unhideWhenUsed="1" w:qFormat="1"/>
+    <w:lsdException w:name="Plain Table 1" w:uiPriority="41"/>
+    <w:lsdException w:name="Plain Table 2" w:uiPriority="42"/>
+    <w:lsdException w:name="Plain Table 3" w:uiPriority="43"/>
+    <w:lsdException w:name="Plain Table 4" w:uiPriority="44"/>
+    <w:lsdException w:name="Plain Table 5" w:uiPriority="45"/>
+    <w:lsdException w:name="Grid Table Light" w:uiPriority="40"/>
+    <w:lsdException w:name="Grid Table 1 Light" w:uiPriority="46"/>
+    <w:lsdException w:name="Grid Table 2" w:uiPriority="47"/>
+    <w:lsdException w:name="Grid Table 3" w:uiPriority="48"/>
+    <w:lsdException w:name="Grid Table 4" w:uiPriority="49"/>
+    <w:lsdException w:name="Grid Table 5 Dark" w:uiPriority="50"/>
+    <w:lsdException w:name="Grid Table 6 Colorful" w:uiPriority="51"/>
+    <w:lsdException w:name="Grid Table 7 Colorful" w:uiPriority="52"/>
+    <w:lsdException w:name="Grid Table 1 Light Accent 1" w:uiPriority="46"/>
+    <w:lsdException w:name="Grid Table 2 Accent 1" w:uiPriority="47"/>
+    <w:lsdException w:name="Grid Table 3 Accent 1" w:uiPriority="48"/>
+    <w:lsdException w:name="Grid Table 4 Accent 1" w:uiPriority="49"/>
+    <w:lsdException w:name="Grid Table 5 Dark Accent 1" w:uiPriority="50"/>
+    <w:lsdException w:name="Grid Table 6 Colorful Accent 1" w:uiPriority="51"/>
+    <w:lsdException w:name="Grid Table 7 Colorful Accent 1" w:uiPriority="52"/>
+    <w:lsdException w:name="Grid Table 1 Light Accent 2" w:uiPriority="46"/>
+    <w:lsdException w:name="Grid Table 2 Accent 2" w:uiPriority="47"/>
+    <w:lsdException w:name="Grid Table 3 Accent 2" w:uiPriority="48"/>
+    <w:lsdException w:name="Grid Table 4 Accent 2" w:uiPriority="49"/>
+    <w:lsdException w:name="Grid Table 5 Dark Accent 2" w:uiPriority="50"/>
+    <w:lsdException w:name="Grid Table 6 Colorful Accent 2" w:uiPriority="51"/>
+    <w:lsdException w:name="Grid Table 7 Colorful Accent 2" w:uiPriority="52"/>
+    <w:lsdException w:name="Grid Table 1 Light Accent 3" w:uiPriority="46"/>
+    <w:lsdException w:name="Grid Table 2 Accent 3" w:uiPriority="47"/>
+    <w:lsdException w:name="Grid Table 3 Accent 3" w:uiPriority="48"/>
+    <w:lsdException w:name="Grid Table 4 Accent 3" w:uiPriority="49"/>
+    <w:lsdException w:name="Grid Table 5 Dark Accent 3" w:uiPriority="50"/>
+    <w:lsdException w:name="Grid Table 6 Colorful Accent 3" w:uiPriority="51"/>
+    <w:lsdException w:name="Grid Table 7 Colorful Accent 3" w:uiPriority="52"/>
+    <w:lsdException w:name="Grid Table 1 Light Accent 4" w:uiPriority="46"/>
+    <w:lsdException w:name="Grid Table 2 Accent 4" w:uiPriority="47"/>
+    <w:lsdException w:name="Grid Table 3 Accent 4" w:uiPriority="48"/>
+    <w:lsdException w:name="Grid Table 4 Accent 4" w:uiPriority="49"/>
+    <w:lsdException w:name="Grid Table 5 Dark Accent 4" w:uiPriority="50"/>
+    <w:lsdException w:name="Grid Table 6 Colorful Accent 4" w:uiPriority="51"/>
+    <w:lsdException w:name="Grid Table 7 Colorful Accent 4" w:uiPriority="52"/>
+    <w:lsdException w:name="Grid Table 1 Light Accent 5" w:uiPriority="46"/>
+    <w:lsdException w:name="Grid Table 2 Accent 5" w:uiPriority="47"/>
+    <w:lsdException w:name="Grid Table 3 Accent 5" w:uiPriority="48"/>
+    <w:lsdException w:name="Grid Table 4 Accent 5" w:uiPriority="49"/>
+    <w:lsdException w:name="Grid Table 5 Dark Accent 5" w:uiPriority="50"/>
+    <w:lsdException w:name="Grid Table 6 Colorful Accent 5" w:uiPriority="51"/>
+    <w:lsdException w:name="Grid Table 7 Colorful Accent 5" w:uiPriority="52"/>
+    <w:lsdException w:name="Grid Table 1 Light Accent 6" w:uiPriority="46"/>
+    <w:lsdException w:name="Grid Table 2 Accent 6" w:uiPriority="47"/>
+    <w:lsdException w:name="Grid Table 3 Accent 6" w:uiPriority="48"/>
+    <w:lsdException w:name="Grid Table 4 Accent 6" w:uiPriority="49"/>
+    <w:lsdException w:name="Grid Table 5 Dark Accent 6" w:uiPriority="50"/>
+    <w:lsdException w:name="Grid Table 6 Colorful Accent 6" w:uiPriority="51"/>
+    <w:lsdException w:name="Grid Table 7 Colorful Accent 6" w:uiPriority="52"/>
+    <w:lsdException w:name="List Table 1 Light" w:uiPriority="46"/>
+    <w:lsdException w:name="List Table 2" w:uiPriority="47"/>
+    <w:lsdException w:name="List Table 3" w:uiPriority="48"/>
+    <w:lsdException w:name="List Table 4" w:uiPriority="49"/>
+    <w:lsdException w:name="List Table 5 Dark" w:uiPriority="50"/>
+    <w:lsdException w:name="List Table 6 Colorful" w:uiPriority="51"/>
+    <w:lsdException w:name="List Table 7 Colorful" w:uiPriority="52"/>
+    <w:lsdException w:name="List Table 1 Light Accent 1" w:uiPriority="46"/>
+    <w:lsdException w:name="List Table 2 Accent 1" w:uiPriority="47"/>
+    <w:lsdException w:name="List Table 3 Accent 1" w:uiPriority="48"/>
+    <w:lsdException w:name="List Table 4 Accent 1" w:uiPriority="49"/>
+    <w:lsdException w:name="List Table 5 Dark Accent 1" w:uiPriority="50"/>
+    <w:lsdException w:name="List Table 6 Colorful Accent 1" w:uiPriority="51"/>
+    <w:lsdException w:name="List Table 7 Colorful Accent 1" w:uiPriority="52"/>
+    <w:lsdException w:name="List Table 1 Light Accent 2" w:uiPriority="46"/>
+    <w:lsdException w:name="List Table 2 Accent 2" w:uiPriority="47"/>
+    <w:lsdException w:name="List Table 3 Accent 2" w:uiPriority="48"/>
+    <w:lsdException w:name="List Table 4 Accent 2" w:uiPriority="49"/>
+    <w:lsdException w:name="List Table 5 Dark Accent 2" w:uiPriority="50"/>
+    <w:lsdException w:name="List Table 6 Colorful Accent 2" w:uiPriority="51"/>
+    <w:lsdException w:name="List Table 7 Colorful Accent 2" w:uiPriority="52"/>
+    <w:lsdException w:name="List Table 1 Light Accent 3" w:uiPriority="46"/>
+    <w:lsdException w:name="List Table 2 Accent 3" w:uiPriority="47"/>
+    <w:lsdException w:name="List Table 3 Accent 3" w:uiPriority="48"/>
+    <w:lsdException w:name="List Table 4 Accent 3" w:uiPriority="49"/>
+    <w:lsdException w:name="List Table 5 Dark Accent 3" w:uiPriority="50"/>
+    <w:lsdException w:name="List Table 6 Colorful Accent 3" w:uiPriority="51"/>
+    <w:lsdException w:name="List Table 7 Colorful Accent 3" w:uiPriority="52"/>
+    <w:lsdException w:name="List Table 1 Light Accent 4" w:uiPriority="46"/>
+    <w:lsdException w:name="List Table 2 Accent 4" w:uiPriority="47"/>
+    <w:lsdException w:name="List Table 3 Accent 4" w:uiPriority="48"/>
+    <w:lsdException w:name="List Table 4 Accent 4" w:uiPriority="49"/>
+    <w:lsdException w:name="List Table 5 Dark Accent 4" w:uiPriority="50"/>
+    <w:lsdException w:name="List Table 6 Colorful Accent 4" w:uiPriority="51"/>
+    <w:lsdException w:name="List Table 7 Colorful Accent 4" w:uiPriority="52"/>
+    <w:lsdException w:name="List Table 1 Light Accent 5" w:uiPriority="46"/>
+    <w:lsdException w:name="List Table 2 Accent 5" w:uiPriority="47"/>
+    <w:lsdException w:name="List Table 3 Accent 5" w:uiPriority="48"/>
+    <w:lsdException w:name="List Table 4 Accent 5" w:uiPriority="49"/>
+    <w:lsdException w:name="List Table 5 Dark Accent 5" w:uiPriority="50"/>
+    <w:lsdException w:name="List Table 6 Colorful Accent 5" w:uiPriority="51"/>
+    <w:lsdException w:name="List Table 7 Colorful Accent 5" w:uiPriority="52"/>
+    <w:lsdException w:name="List Table 1 Light Accent 6" w:uiPriority="46"/>
+    <w:lsdException w:name="List Table 2 Accent 6" w:uiPriority="47"/>
+    <w:lsdException w:name="List Table 3 Accent 6" w:uiPriority="48"/>
+    <w:lsdException w:name="List Table 4 Accent 6" w:uiPriority="49"/>
+    <w:lsdException w:name="List Table 5 Dark Accent 6" w:uiPriority="50"/>
+    <w:lsdException w:name="List Table 6 Colorful Accent 6" w:uiPriority="51"/>
+    <w:lsdException w:name="List Table 7 Colorful Accent 6" w:uiPriority="52"/>
+    <w:lsdException w:name="Mention" w:semiHidden="1" w:unhideWhenUsed="1"/>
+    <w:lsdException w:name="Smart Hyperlink" w:semiHidden="1" w:unhideWhenUsed="1"/>
+    <w:lsdException w:name="Hashtag" w:semiHidden="1" w:unhideWhenUsed="1"/>
+    <w:lsdException w:name="Unresolved Mention" w:semiHidden="1" w:unhideWhenUsed="1"/>
+  </w:latentStyles>
+  <w:style w:type="paragraph" w:default="1" w:styleId="Normal">
+    <w:name w:val="Normal"/>
+    <w:qFormat/>
   </w:style>
   <w:style w:type="paragraph" w:styleId="Heading1">
     <w:name w:val="heading 1"/>
     <w:basedOn w:val="Normal"/>
     <w:next w:val="Normal"/>
+    <w:uiPriority w:val="9"/>
+    <w:qFormat/>
     <w:pPr>
-      <w:keepNext w:val="1"/>
-      <w:keepLines w:val="1"/>
-      <w:spacing w:after="120" w:before="400" w:lineRule="auto"/>
+      <w:keepNext/>
+      <w:keepLines/>
+      <w:spacing w:before="400" w:after="120"/>
+      <w:outlineLvl w:val="0"/>
     </w:pPr>
     <w:rPr>
       <w:sz w:val="40"/>
@@ -1130,13 +1567,17 @@
     <w:name w:val="heading 2"/>
     <w:basedOn w:val="Normal"/>
     <w:next w:val="Normal"/>
+    <w:uiPriority w:val="9"/>
+    <w:semiHidden/>
+    <w:unhideWhenUsed/>
+    <w:qFormat/>
     <w:pPr>
-      <w:keepNext w:val="1"/>
-      <w:keepLines w:val="1"/>
-      <w:spacing w:after="120" w:before="360" w:lineRule="auto"/>
+      <w:keepNext/>
+      <w:keepLines/>
+      <w:spacing w:before="360" w:after="120"/>
+      <w:outlineLvl w:val="1"/>
     </w:pPr>
     <w:rPr>
-      <w:b w:val="0"/>
       <w:sz w:val="32"/>
       <w:szCs w:val="32"/>
     </w:rPr>
@@ -1145,13 +1586,17 @@
     <w:name w:val="heading 3"/>
     <w:basedOn w:val="Normal"/>
     <w:next w:val="Normal"/>
+    <w:uiPriority w:val="9"/>
+    <w:semiHidden/>
+    <w:unhideWhenUsed/>
+    <w:qFormat/>
     <w:pPr>
-      <w:keepNext w:val="1"/>
-      <w:keepLines w:val="1"/>
-      <w:spacing w:after="80" w:before="320" w:lineRule="auto"/>
+      <w:keepNext/>
+      <w:keepLines/>
+      <w:spacing w:before="320" w:after="80"/>
+      <w:outlineLvl w:val="2"/>
     </w:pPr>
     <w:rPr>
-      <w:b w:val="0"/>
       <w:color w:val="434343"/>
       <w:sz w:val="28"/>
       <w:szCs w:val="28"/>
@@ -1161,10 +1606,15 @@
     <w:name w:val="heading 4"/>
     <w:basedOn w:val="Normal"/>
     <w:next w:val="Normal"/>
+    <w:uiPriority w:val="9"/>
+    <w:semiHidden/>
+    <w:unhideWhenUsed/>
+    <w:qFormat/>
     <w:pPr>
-      <w:keepNext w:val="1"/>
-      <w:keepLines w:val="1"/>
-      <w:spacing w:after="80" w:before="280" w:lineRule="auto"/>
+      <w:keepNext/>
+      <w:keepLines/>
+      <w:spacing w:before="280" w:after="80"/>
+      <w:outlineLvl w:val="3"/>
     </w:pPr>
     <w:rPr>
       <w:color w:val="666666"/>
@@ -1176,41 +1626,76 @@
     <w:name w:val="heading 5"/>
     <w:basedOn w:val="Normal"/>
     <w:next w:val="Normal"/>
+    <w:uiPriority w:val="9"/>
+    <w:semiHidden/>
+    <w:unhideWhenUsed/>
+    <w:qFormat/>
     <w:pPr>
-      <w:keepNext w:val="1"/>
-      <w:keepLines w:val="1"/>
-      <w:spacing w:after="80" w:before="240" w:lineRule="auto"/>
+      <w:keepNext/>
+      <w:keepLines/>
+      <w:spacing w:before="240" w:after="80"/>
+      <w:outlineLvl w:val="4"/>
     </w:pPr>
     <w:rPr>
       <w:color w:val="666666"/>
-      <w:sz w:val="22"/>
-      <w:szCs w:val="22"/>
     </w:rPr>
   </w:style>
   <w:style w:type="paragraph" w:styleId="Heading6">
     <w:name w:val="heading 6"/>
     <w:basedOn w:val="Normal"/>
     <w:next w:val="Normal"/>
+    <w:uiPriority w:val="9"/>
+    <w:semiHidden/>
+    <w:unhideWhenUsed/>
+    <w:qFormat/>
     <w:pPr>
-      <w:keepNext w:val="1"/>
-      <w:keepLines w:val="1"/>
-      <w:spacing w:after="80" w:before="240" w:lineRule="auto"/>
+      <w:keepNext/>
+      <w:keepLines/>
+      <w:spacing w:before="240" w:after="80"/>
+      <w:outlineLvl w:val="5"/>
     </w:pPr>
     <w:rPr>
-      <w:i w:val="1"/>
+      <w:i/>
       <w:color w:val="666666"/>
-      <w:sz w:val="22"/>
-      <w:szCs w:val="22"/>
     </w:rPr>
+  </w:style>
+  <w:style w:type="character" w:default="1" w:styleId="DefaultParagraphFont">
+    <w:name w:val="Default Paragraph Font"/>
+    <w:uiPriority w:val="1"/>
+    <w:semiHidden/>
+    <w:unhideWhenUsed/>
+  </w:style>
+  <w:style w:type="table" w:default="1" w:styleId="TableNormal">
+    <w:name w:val="Normal Table"/>
+    <w:uiPriority w:val="99"/>
+    <w:semiHidden/>
+    <w:unhideWhenUsed/>
+    <w:tblPr>
+      <w:tblInd w:w="0" w:type="dxa"/>
+      <w:tblCellMar>
+        <w:top w:w="0" w:type="dxa"/>
+        <w:left w:w="108" w:type="dxa"/>
+        <w:bottom w:w="0" w:type="dxa"/>
+        <w:right w:w="108" w:type="dxa"/>
+      </w:tblCellMar>
+    </w:tblPr>
+  </w:style>
+  <w:style w:type="numbering" w:default="1" w:styleId="NoList">
+    <w:name w:val="No List"/>
+    <w:uiPriority w:val="99"/>
+    <w:semiHidden/>
+    <w:unhideWhenUsed/>
   </w:style>
   <w:style w:type="paragraph" w:styleId="Title">
     <w:name w:val="Title"/>
     <w:basedOn w:val="Normal"/>
     <w:next w:val="Normal"/>
+    <w:uiPriority w:val="10"/>
+    <w:qFormat/>
     <w:pPr>
-      <w:keepNext w:val="1"/>
-      <w:keepLines w:val="1"/>
-      <w:spacing w:after="60" w:before="0" w:lineRule="auto"/>
+      <w:keepNext/>
+      <w:keepLines/>
+      <w:spacing w:after="60"/>
     </w:pPr>
     <w:rPr>
       <w:sz w:val="52"/>
@@ -1221,17 +1706,47 @@
     <w:name w:val="Subtitle"/>
     <w:basedOn w:val="Normal"/>
     <w:next w:val="Normal"/>
+    <w:uiPriority w:val="11"/>
+    <w:qFormat/>
     <w:pPr>
-      <w:keepNext w:val="1"/>
-      <w:keepLines w:val="1"/>
-      <w:spacing w:after="320" w:before="0" w:lineRule="auto"/>
+      <w:keepNext/>
+      <w:keepLines/>
+      <w:spacing w:after="320"/>
     </w:pPr>
     <w:rPr>
-      <w:rFonts w:ascii="Arial" w:cs="Arial" w:eastAsia="Arial" w:hAnsi="Arial"/>
-      <w:i w:val="0"/>
       <w:color w:val="666666"/>
       <w:sz w:val="30"/>
       <w:szCs w:val="30"/>
+    </w:rPr>
+  </w:style>
+  <w:style w:type="paragraph" w:styleId="BalloonText">
+    <w:name w:val="Balloon Text"/>
+    <w:basedOn w:val="Normal"/>
+    <w:link w:val="BalloonTextChar"/>
+    <w:uiPriority w:val="99"/>
+    <w:semiHidden/>
+    <w:unhideWhenUsed/>
+    <w:rsid w:val="00F20B27"/>
+    <w:pPr>
+      <w:spacing w:line="240" w:lineRule="auto"/>
+    </w:pPr>
+    <w:rPr>
+      <w:rFonts w:ascii="Segoe UI" w:hAnsi="Segoe UI" w:cs="Segoe UI"/>
+      <w:sz w:val="18"/>
+      <w:szCs w:val="18"/>
+    </w:rPr>
+  </w:style>
+  <w:style w:type="character" w:customStyle="1" w:styleId="BalloonTextChar">
+    <w:name w:val="Balloon Text Char"/>
+    <w:basedOn w:val="DefaultParagraphFont"/>
+    <w:link w:val="BalloonText"/>
+    <w:uiPriority w:val="99"/>
+    <w:semiHidden/>
+    <w:rsid w:val="00F20B27"/>
+    <w:rPr>
+      <w:rFonts w:ascii="Segoe UI" w:hAnsi="Segoe UI" w:cs="Segoe UI"/>
+      <w:sz w:val="18"/>
+      <w:szCs w:val="18"/>
     </w:rPr>
   </w:style>
 </w:styles>

</xml_diff>